<commit_message>
merged prac 2 report
</commit_message>
<xml_diff>
--- a/practical2/Prac2 Exercise 2.docx
+++ b/practical2/Prac2 Exercise 2.docx
@@ -4,13 +4,7 @@
   <w:body>
     <w:p>
       <w:pPr>
-        <w:rPr>
-          <w:rFonts w:ascii="Helvetica" w:hAnsi="Helvetica"/>
-          <w:sz w:val="22"/>
-          <w:szCs w:val="22"/>
-        </w:rPr>
-      </w:pPr>
-      <w:r>
+        <w:jc w:val="center"/>
         <w:rPr>
           <w:rFonts w:ascii="Helvetica" w:hAnsi="Helvetica"/>
           <w:b/>
@@ -18,44 +12,7 @@
           <w:sz w:val="22"/>
           <w:szCs w:val="22"/>
         </w:rPr>
-        <w:t xml:space="preserve">Exercise 2 - GENSCAN </w:t>
-      </w:r>
-    </w:p>
-    <w:p>
-      <w:pPr>
-        <w:rPr>
-          <w:rFonts w:ascii="Helvetica" w:hAnsi="Helvetica"/>
-          <w:sz w:val="22"/>
-          <w:szCs w:val="22"/>
-        </w:rPr>
-      </w:pPr>
-      <w:r>
-        <w:rPr>
-          <w:rFonts w:ascii="Helvetica" w:hAnsi="Helvetica"/>
-          <w:i/>
-          <w:iCs/>
-          <w:sz w:val="22"/>
-          <w:szCs w:val="22"/>
-        </w:rPr>
-        <w:t xml:space="preserve">Steps for the second part of the exercise. </w:t>
-      </w:r>
-    </w:p>
-    <w:p>
-      <w:pPr>
-        <w:rPr>
-          <w:rFonts w:ascii="Helvetica" w:hAnsi="Helvetica"/>
-          <w:sz w:val="22"/>
-          <w:szCs w:val="22"/>
-        </w:rPr>
-      </w:pPr>
-      <w:r>
-        <w:rPr>
-          <w:rFonts w:ascii="Helvetica" w:hAnsi="Helvetica"/>
-          <w:sz w:val="22"/>
-          <w:szCs w:val="22"/>
-        </w:rPr>
-        <w:t xml:space="preserve">Run </w:t>
-      </w:r>
+      </w:pPr>
       <w:r>
         <w:rPr>
           <w:rFonts w:ascii="Helvetica" w:hAnsi="Helvetica"/>
@@ -64,18 +21,73 @@
           <w:sz w:val="22"/>
           <w:szCs w:val="22"/>
         </w:rPr>
-        <w:t>GENSCAN</w:t>
-      </w:r>
-      <w:r>
-        <w:rPr>
-          <w:rFonts w:ascii="Helvetica" w:hAnsi="Helvetica"/>
-          <w:sz w:val="22"/>
-          <w:szCs w:val="22"/>
-        </w:rPr>
-        <w:t xml:space="preserve"> for the eukaryote provided in Practical 1. Run it, using </w:t>
+        <w:t>Practical 2</w:t>
+      </w:r>
+      <w:r>
+        <w:rPr>
+          <w:rFonts w:ascii="Helvetica" w:hAnsi="Helvetica"/>
+          <w:b/>
+          <w:bCs/>
+          <w:sz w:val="22"/>
+          <w:szCs w:val="22"/>
+        </w:rPr>
+        <w:t xml:space="preserve">: </w:t>
+      </w:r>
+      <w:r>
+        <w:rPr>
+          <w:rFonts w:ascii="Helvetica" w:hAnsi="Helvetica"/>
+          <w:b/>
+          <w:bCs/>
+          <w:sz w:val="22"/>
+          <w:szCs w:val="22"/>
+        </w:rPr>
+        <w:t>Gene Prediction</w:t>
+      </w:r>
+    </w:p>
+    <w:p>
+      <w:pPr>
+        <w:jc w:val="center"/>
+        <w:rPr>
+          <w:rFonts w:ascii="Helvetica" w:hAnsi="Helvetica"/>
+          <w:b/>
+          <w:bCs/>
+          <w:sz w:val="22"/>
+          <w:szCs w:val="22"/>
+        </w:rPr>
+      </w:pPr>
+      <w:r>
+        <w:rPr>
+          <w:rFonts w:ascii="Helvetica" w:hAnsi="Helvetica"/>
+          <w:b/>
+          <w:bCs/>
+          <w:sz w:val="22"/>
+          <w:szCs w:val="22"/>
+        </w:rPr>
+        <w:t>Group number: 2</w:t>
+      </w:r>
+    </w:p>
+    <w:p>
+      <w:pPr>
+        <w:jc w:val="center"/>
+        <w:rPr>
+          <w:rFonts w:ascii="Helvetica" w:hAnsi="Helvetica"/>
+          <w:b/>
+          <w:bCs/>
+          <w:sz w:val="22"/>
+          <w:szCs w:val="22"/>
+        </w:rPr>
+      </w:pPr>
+      <w:r>
+        <w:rPr>
+          <w:rFonts w:ascii="Helvetica" w:hAnsi="Helvetica"/>
+          <w:b/>
+          <w:bCs/>
+          <w:sz w:val="22"/>
+          <w:szCs w:val="22"/>
+        </w:rPr>
+        <w:t xml:space="preserve">Group members: Maximilian </w:t>
       </w:r>
       <w:proofErr w:type="spellStart"/>
-      <w:proofErr w:type="gramStart"/>
       <w:r>
         <w:rPr>
           <w:rFonts w:ascii="Helvetica" w:hAnsi="Helvetica"/>
@@ -84,127 +96,3026 @@
           <w:sz w:val="22"/>
           <w:szCs w:val="22"/>
         </w:rPr>
-        <w:t>HumanIso.smat</w:t>
+        <w:t>Senftleben</w:t>
       </w:r>
       <w:proofErr w:type="spellEnd"/>
       <w:r>
         <w:rPr>
           <w:rFonts w:ascii="Helvetica" w:hAnsi="Helvetica"/>
-          <w:sz w:val="22"/>
-          <w:szCs w:val="22"/>
-        </w:rPr>
-        <w:t xml:space="preserve"> .</w:t>
-      </w:r>
-      <w:proofErr w:type="gramEnd"/>
-      <w:r>
-        <w:rPr>
-          <w:rFonts w:ascii="Helvetica" w:hAnsi="Helvetica"/>
+          <w:b/>
+          <w:bCs/>
+          <w:sz w:val="22"/>
+          <w:szCs w:val="22"/>
+        </w:rPr>
+        <w:t>, Zhong Hao Daryl Boey</w:t>
+      </w:r>
+    </w:p>
+    <w:p>
+      <w:pPr>
+        <w:rPr>
+          <w:rFonts w:ascii="Helvetica" w:hAnsi="Helvetica"/>
+          <w:b/>
+          <w:bCs/>
+          <w:sz w:val="22"/>
+          <w:szCs w:val="22"/>
+        </w:rPr>
+      </w:pPr>
+      <w:r>
+        <w:rPr>
+          <w:rFonts w:ascii="Helvetica" w:hAnsi="Helvetica"/>
+          <w:b/>
+          <w:bCs/>
+          <w:sz w:val="22"/>
+          <w:szCs w:val="22"/>
+        </w:rPr>
+        <mc:AlternateContent>
+          <mc:Choice Requires="wps">
+            <w:drawing>
+              <wp:anchor distT="0" distB="0" distL="114300" distR="114300" simplePos="0" relativeHeight="251659264" behindDoc="0" locked="0" layoutInCell="1" allowOverlap="1" wp14:anchorId="70038E24" wp14:editId="5370FA3B">
+                <wp:simplePos x="0" y="0"/>
+                <wp:positionH relativeFrom="column">
+                  <wp:posOffset>17145</wp:posOffset>
+                </wp:positionH>
+                <wp:positionV relativeFrom="paragraph">
+                  <wp:posOffset>75565</wp:posOffset>
+                </wp:positionV>
+                <wp:extent cx="6286500" cy="0"/>
+                <wp:effectExtent l="0" t="0" r="12700" b="25400"/>
+                <wp:wrapNone/>
+                <wp:docPr id="3" name="Straight Connector 3"/>
+                <wp:cNvGraphicFramePr/>
+                <a:graphic xmlns:a="http://schemas.openxmlformats.org/drawingml/2006/main">
+                  <a:graphicData uri="http://schemas.microsoft.com/office/word/2010/wordprocessingShape">
+                    <wps:wsp>
+                      <wps:cNvCnPr/>
+                      <wps:spPr>
+                        <a:xfrm>
+                          <a:off x="0" y="0"/>
+                          <a:ext cx="6286500" cy="0"/>
+                        </a:xfrm>
+                        <a:prstGeom prst="line">
+                          <a:avLst/>
+                        </a:prstGeom>
+                      </wps:spPr>
+                      <wps:style>
+                        <a:lnRef idx="1">
+                          <a:schemeClr val="dk1"/>
+                        </a:lnRef>
+                        <a:fillRef idx="0">
+                          <a:schemeClr val="dk1"/>
+                        </a:fillRef>
+                        <a:effectRef idx="0">
+                          <a:schemeClr val="dk1"/>
+                        </a:effectRef>
+                        <a:fontRef idx="minor">
+                          <a:schemeClr val="tx1"/>
+                        </a:fontRef>
+                      </wps:style>
+                      <wps:bodyPr/>
+                    </wps:wsp>
+                  </a:graphicData>
+                </a:graphic>
+              </wp:anchor>
+            </w:drawing>
+          </mc:Choice>
+          <mc:Fallback>
+            <w:pict>
+              <v:line w14:anchorId="273F22D9" id="Straight Connector 3" o:spid="_x0000_s1026" style="position:absolute;z-index:251659264;visibility:visible;mso-wrap-style:square;mso-wrap-distance-left:9pt;mso-wrap-distance-top:0;mso-wrap-distance-right:9pt;mso-wrap-distance-bottom:0;mso-position-horizontal:absolute;mso-position-horizontal-relative:text;mso-position-vertical:absolute;mso-position-vertical-relative:text" from="1.35pt,5.95pt" to="496.35pt,5.95pt" o:gfxdata="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" strokecolor="black [3200]" strokeweight=".5pt">
+                <v:stroke joinstyle="miter"/>
+              </v:line>
+            </w:pict>
+          </mc:Fallback>
+        </mc:AlternateContent>
+      </w:r>
+    </w:p>
+    <w:p>
+      <w:pPr>
+        <w:rPr>
+          <w:rFonts w:ascii="Helvetica" w:hAnsi="Helvetica"/>
+          <w:bCs/>
+          <w:sz w:val="22"/>
+          <w:szCs w:val="22"/>
+        </w:rPr>
+      </w:pPr>
+      <w:r>
+        <w:rPr>
+          <w:rFonts w:ascii="Helvetica" w:hAnsi="Helvetica"/>
+          <w:b/>
+          <w:bCs/>
+          <w:sz w:val="22"/>
+          <w:szCs w:val="22"/>
+        </w:rPr>
+        <w:t xml:space="preserve">Summary: </w:t>
+      </w:r>
+      <w:r>
+        <w:rPr>
+          <w:rFonts w:ascii="Helvetica" w:hAnsi="Helvetica"/>
+          <w:bCs/>
+          <w:sz w:val="22"/>
+          <w:szCs w:val="22"/>
+        </w:rPr>
+        <w:t>In this exercise, 2 programs were used for the purposes of gene prediction from the genomes given in practical 1. Additionally</w:t>
+      </w:r>
+      <w:r>
+        <w:rPr>
+          <w:rFonts w:ascii="Helvetica" w:hAnsi="Helvetica"/>
+          <w:bCs/>
+          <w:sz w:val="22"/>
+          <w:szCs w:val="22"/>
+        </w:rPr>
+        <w:t>,</w:t>
+      </w:r>
+      <w:r>
+        <w:rPr>
+          <w:rFonts w:ascii="Helvetica" w:hAnsi="Helvetica"/>
+          <w:bCs/>
+          <w:sz w:val="22"/>
+          <w:szCs w:val="22"/>
+        </w:rPr>
+        <w:t xml:space="preserve"> some basic scripts were written to facilitate parsing and extraction of protein sequences from the prediction programs. </w:t>
+      </w:r>
+      <w:r>
+        <w:rPr>
+          <w:rFonts w:ascii="Helvetica" w:hAnsi="Helvetica"/>
+          <w:bCs/>
+          <w:sz w:val="22"/>
+          <w:szCs w:val="22"/>
+        </w:rPr>
+        <w:t>Glimmer was first used for gene prediction in microbial DNA</w:t>
+      </w:r>
+      <w:r>
+        <w:rPr>
+          <w:rFonts w:ascii="Helvetica" w:hAnsi="Helvetica"/>
+          <w:bCs/>
+          <w:sz w:val="22"/>
+          <w:szCs w:val="22"/>
+        </w:rPr>
+        <w:t>, which accounts for the majority of our given genomes. The practical addressed the shortcomings of glimmer in this aspect, due to the complications involved in long ORFs in eukaryotes, due to the possibility of gene splicing in more advanced organisms. The alternative program used was GENSCAN, which facilitated gene prediction and gave outputs of both nucleotide and amino acid sequences, with the advantage of visualising the locations of the various genes in the given genome.</w:t>
+      </w:r>
+      <w:bookmarkStart w:id="0" w:name="_GoBack"/>
+      <w:bookmarkEnd w:id="0"/>
+    </w:p>
+    <w:p>
+      <w:pPr>
+        <w:rPr>
+          <w:rFonts w:ascii="Helvetica" w:hAnsi="Helvetica"/>
+          <w:b/>
+          <w:bCs/>
+          <w:sz w:val="22"/>
+          <w:szCs w:val="22"/>
+        </w:rPr>
+      </w:pPr>
+    </w:p>
+    <w:p>
+      <w:pPr>
+        <w:rPr>
+          <w:rFonts w:ascii="Helvetica" w:hAnsi="Helvetica"/>
+          <w:b/>
+          <w:bCs/>
+          <w:sz w:val="22"/>
+          <w:szCs w:val="22"/>
+        </w:rPr>
+      </w:pPr>
+    </w:p>
+    <w:p>
+      <w:pPr>
+        <w:rPr>
+          <w:rFonts w:ascii="Helvetica" w:hAnsi="Helvetica"/>
+          <w:b/>
+          <w:bCs/>
+          <w:sz w:val="22"/>
+          <w:szCs w:val="22"/>
+        </w:rPr>
+      </w:pPr>
+      <w:r>
+        <w:rPr>
+          <w:rFonts w:ascii="Helvetica" w:hAnsi="Helvetica"/>
+          <w:b/>
+          <w:bCs/>
+          <w:sz w:val="22"/>
+          <w:szCs w:val="22"/>
+        </w:rPr>
+        <w:t xml:space="preserve">Exercise 1 - Glimmer </w:t>
+      </w:r>
+    </w:p>
+    <w:p>
+      <w:pPr>
+        <w:rPr>
+          <w:rFonts w:ascii="Helvetica" w:hAnsi="Helvetica"/>
+          <w:bCs/>
+          <w:sz w:val="22"/>
+          <w:szCs w:val="22"/>
+        </w:rPr>
+      </w:pPr>
+      <w:r>
+        <w:rPr>
+          <w:rFonts w:ascii="Helvetica" w:hAnsi="Helvetica"/>
+          <w:bCs/>
+          <w:i/>
+          <w:iCs/>
+          <w:sz w:val="22"/>
+          <w:szCs w:val="22"/>
+        </w:rPr>
+        <w:t xml:space="preserve">Steps for the first part of the exercise. Please explain the parameters you are using to run Glimmer. Check those in the PDF provided. </w:t>
+      </w:r>
+    </w:p>
+    <w:p>
+      <w:pPr>
+        <w:rPr>
+          <w:rFonts w:ascii="Helvetica" w:hAnsi="Helvetica"/>
+          <w:bCs/>
+          <w:sz w:val="22"/>
+          <w:szCs w:val="22"/>
+        </w:rPr>
+      </w:pPr>
+      <w:r>
+        <w:rPr>
+          <w:rFonts w:ascii="Helvetica" w:hAnsi="Helvetica"/>
+          <w:bCs/>
+          <w:sz w:val="22"/>
+          <w:szCs w:val="22"/>
+        </w:rPr>
+        <w:t xml:space="preserve">1. Find long ORF from genome </w:t>
+      </w:r>
+    </w:p>
+    <w:p>
+      <w:pPr>
+        <w:rPr>
+          <w:rFonts w:ascii="Helvetica" w:hAnsi="Helvetica"/>
+          <w:bCs/>
+          <w:sz w:val="22"/>
+          <w:szCs w:val="22"/>
+        </w:rPr>
+      </w:pPr>
+      <w:r>
+        <w:rPr>
+          <w:rFonts w:ascii="Helvetica" w:hAnsi="Helvetica"/>
+          <w:bCs/>
           <w:sz w:val="22"/>
           <w:szCs w:val="22"/>
         </w:rPr>
         <w:t xml:space="preserve"> </w:t>
       </w:r>
-    </w:p>
-    <w:p>
-      <w:pPr>
+      <w:proofErr w:type="spellStart"/>
+      <w:r>
+        <w:rPr>
+          <w:rFonts w:ascii="Helvetica" w:hAnsi="Helvetica"/>
+          <w:bCs/>
+          <w:sz w:val="22"/>
+          <w:szCs w:val="22"/>
+        </w:rPr>
+        <w:t>tigr</w:t>
+      </w:r>
+      <w:proofErr w:type="spellEnd"/>
+      <w:r>
+        <w:rPr>
+          <w:rFonts w:ascii="Helvetica" w:hAnsi="Helvetica"/>
+          <w:bCs/>
+          <w:sz w:val="22"/>
+          <w:szCs w:val="22"/>
+        </w:rPr>
+        <w:t>-glimmer long-</w:t>
+      </w:r>
+      <w:proofErr w:type="spellStart"/>
+      <w:r>
+        <w:rPr>
+          <w:rFonts w:ascii="Helvetica" w:hAnsi="Helvetica"/>
+          <w:bCs/>
+          <w:sz w:val="22"/>
+          <w:szCs w:val="22"/>
+        </w:rPr>
+        <w:t>orfs</w:t>
+      </w:r>
+      <w:proofErr w:type="spellEnd"/>
+      <w:r>
+        <w:rPr>
+          <w:rFonts w:ascii="Helvetica" w:hAnsi="Helvetica"/>
+          <w:bCs/>
+          <w:sz w:val="22"/>
+          <w:szCs w:val="22"/>
+        </w:rPr>
+        <w:t xml:space="preserve"> -n -t 1.15 01.fa 01.long-orf-coords</w:t>
+      </w:r>
+    </w:p>
+    <w:p>
+      <w:pPr>
+        <w:rPr>
+          <w:rFonts w:ascii="Helvetica" w:hAnsi="Helvetica"/>
+          <w:bCs/>
+          <w:sz w:val="22"/>
+          <w:szCs w:val="22"/>
+        </w:rPr>
+      </w:pPr>
+    </w:p>
+    <w:p>
+      <w:pPr>
+        <w:rPr>
+          <w:rFonts w:ascii="Helvetica" w:hAnsi="Helvetica"/>
+          <w:bCs/>
+          <w:sz w:val="22"/>
+          <w:szCs w:val="22"/>
+          <w:lang w:val="en-US"/>
+        </w:rPr>
+      </w:pPr>
+      <w:r>
+        <w:rPr>
+          <w:rFonts w:ascii="Helvetica" w:hAnsi="Helvetica"/>
+          <w:bCs/>
+          <w:i/>
+          <w:iCs/>
+          <w:sz w:val="22"/>
+          <w:szCs w:val="22"/>
+          <w:lang w:val="en-US"/>
+        </w:rPr>
+        <w:t>long-</w:t>
+      </w:r>
+      <w:proofErr w:type="spellStart"/>
+      <w:r>
+        <w:rPr>
+          <w:rFonts w:ascii="Helvetica" w:hAnsi="Helvetica"/>
+          <w:bCs/>
+          <w:i/>
+          <w:iCs/>
+          <w:sz w:val="22"/>
+          <w:szCs w:val="22"/>
+          <w:lang w:val="en-US"/>
+        </w:rPr>
+        <w:t>orf</w:t>
+      </w:r>
+      <w:proofErr w:type="spellEnd"/>
+      <w:r>
+        <w:rPr>
+          <w:rFonts w:ascii="Helvetica" w:hAnsi="Helvetica"/>
+          <w:bCs/>
+          <w:sz w:val="22"/>
+          <w:szCs w:val="22"/>
+          <w:lang w:val="en-US"/>
+        </w:rPr>
+        <w:tab/>
+      </w:r>
+    </w:p>
+    <w:p>
+      <w:pPr>
+        <w:rPr>
+          <w:rFonts w:ascii="Helvetica" w:hAnsi="Helvetica"/>
+          <w:bCs/>
+          <w:sz w:val="22"/>
+          <w:szCs w:val="22"/>
+          <w:lang w:val="en-US"/>
+        </w:rPr>
+      </w:pPr>
+      <w:r>
+        <w:rPr>
+          <w:rFonts w:ascii="Helvetica" w:hAnsi="Helvetica"/>
+          <w:bCs/>
+          <w:sz w:val="22"/>
+          <w:szCs w:val="22"/>
+          <w:lang w:val="en-US"/>
+        </w:rPr>
+        <w:t xml:space="preserve">In this first step, a probability model of coding sequences is produced. The program </w:t>
+      </w:r>
+      <w:r>
+        <w:rPr>
+          <w:rFonts w:ascii="Helvetica" w:hAnsi="Helvetica"/>
+          <w:bCs/>
+          <w:i/>
+          <w:iCs/>
+          <w:sz w:val="22"/>
+          <w:szCs w:val="22"/>
+          <w:lang w:val="en-US"/>
+        </w:rPr>
+        <w:t>long-</w:t>
+      </w:r>
+      <w:proofErr w:type="spellStart"/>
+      <w:r>
+        <w:rPr>
+          <w:rFonts w:ascii="Helvetica" w:hAnsi="Helvetica"/>
+          <w:bCs/>
+          <w:i/>
+          <w:iCs/>
+          <w:sz w:val="22"/>
+          <w:szCs w:val="22"/>
+          <w:lang w:val="en-US"/>
+        </w:rPr>
+        <w:t>orfs</w:t>
+      </w:r>
+      <w:proofErr w:type="spellEnd"/>
+      <w:r>
+        <w:rPr>
+          <w:rFonts w:ascii="Helvetica" w:hAnsi="Helvetica"/>
+          <w:bCs/>
+          <w:i/>
+          <w:iCs/>
+          <w:sz w:val="22"/>
+          <w:szCs w:val="22"/>
+          <w:lang w:val="en-US"/>
+        </w:rPr>
+        <w:t xml:space="preserve"> </w:t>
+      </w:r>
+      <w:r>
+        <w:rPr>
+          <w:rFonts w:ascii="Helvetica" w:hAnsi="Helvetica"/>
+          <w:bCs/>
+          <w:sz w:val="22"/>
+          <w:szCs w:val="22"/>
+          <w:lang w:val="en-US"/>
+        </w:rPr>
+        <w:t>derives the training sequences needed for that probability model from large, non-overlapping ORFs from the given genome.</w:t>
+      </w:r>
+    </w:p>
+    <w:p>
+      <w:pPr>
+        <w:rPr>
+          <w:rFonts w:ascii="Helvetica" w:hAnsi="Helvetica"/>
+          <w:bCs/>
+          <w:sz w:val="22"/>
+          <w:szCs w:val="22"/>
+          <w:lang w:val="en-US"/>
+        </w:rPr>
+      </w:pPr>
+      <w:r>
+        <w:rPr>
+          <w:rFonts w:ascii="Helvetica" w:hAnsi="Helvetica"/>
+          <w:bCs/>
+          <w:i/>
+          <w:iCs/>
+          <w:sz w:val="22"/>
+          <w:szCs w:val="22"/>
+          <w:lang w:val="en-US"/>
+        </w:rPr>
+        <w:t>-t</w:t>
+      </w:r>
+      <w:r>
+        <w:rPr>
+          <w:rFonts w:ascii="Helvetica" w:hAnsi="Helvetica"/>
+          <w:bCs/>
+          <w:sz w:val="22"/>
+          <w:szCs w:val="22"/>
+          <w:lang w:val="en-US"/>
+        </w:rPr>
+        <w:tab/>
+      </w:r>
+      <w:r>
+        <w:rPr>
+          <w:rFonts w:ascii="Helvetica" w:hAnsi="Helvetica"/>
+          <w:bCs/>
+          <w:sz w:val="22"/>
+          <w:szCs w:val="22"/>
+          <w:lang w:val="en-US"/>
+        </w:rPr>
+        <w:tab/>
+      </w:r>
+    </w:p>
+    <w:p>
+      <w:pPr>
+        <w:rPr>
+          <w:rFonts w:ascii="Helvetica" w:hAnsi="Helvetica"/>
+          <w:bCs/>
+          <w:sz w:val="22"/>
+          <w:szCs w:val="22"/>
+          <w:lang w:val="en-US"/>
+        </w:rPr>
+      </w:pPr>
+      <w:r>
+        <w:rPr>
+          <w:rFonts w:ascii="Helvetica" w:hAnsi="Helvetica"/>
+          <w:bCs/>
+          <w:sz w:val="22"/>
+          <w:szCs w:val="22"/>
+          <w:lang w:val="en-US"/>
+        </w:rPr>
+        <w:t>W</w:t>
+      </w:r>
+      <w:r>
+        <w:rPr>
+          <w:rFonts w:ascii="Helvetica" w:hAnsi="Helvetica"/>
+          <w:bCs/>
+          <w:sz w:val="22"/>
+          <w:szCs w:val="22"/>
+          <w:lang w:val="en-US"/>
+        </w:rPr>
+        <w:t>ith the value after the flag -t (cutoff), one can set the maximum entropy distance for genes. The genes with a higher entropy distance are cut out before calculating the algorithm.</w:t>
+      </w:r>
+    </w:p>
+    <w:p>
+      <w:pPr>
+        <w:rPr>
+          <w:rFonts w:ascii="Helvetica" w:hAnsi="Helvetica"/>
+          <w:bCs/>
+          <w:sz w:val="22"/>
+          <w:szCs w:val="22"/>
+          <w:lang w:val="en-US"/>
+        </w:rPr>
+      </w:pPr>
+      <w:r>
+        <w:rPr>
+          <w:rFonts w:ascii="Helvetica" w:hAnsi="Helvetica"/>
+          <w:bCs/>
+          <w:i/>
+          <w:iCs/>
+          <w:sz w:val="22"/>
+          <w:szCs w:val="22"/>
+          <w:lang w:val="en-US"/>
+        </w:rPr>
+        <w:t xml:space="preserve">-n </w:t>
+      </w:r>
+      <w:r>
+        <w:rPr>
+          <w:rFonts w:ascii="Helvetica" w:hAnsi="Helvetica"/>
+          <w:bCs/>
+          <w:i/>
+          <w:iCs/>
+          <w:sz w:val="22"/>
+          <w:szCs w:val="22"/>
+          <w:lang w:val="en-US"/>
+        </w:rPr>
+        <w:tab/>
+      </w:r>
+    </w:p>
+    <w:p>
+      <w:pPr>
+        <w:rPr>
+          <w:rFonts w:ascii="Helvetica" w:hAnsi="Helvetica"/>
+          <w:bCs/>
+          <w:sz w:val="22"/>
+          <w:szCs w:val="22"/>
+          <w:lang w:val="en-US"/>
+        </w:rPr>
+      </w:pPr>
+      <w:r>
+        <w:rPr>
+          <w:rFonts w:ascii="Helvetica" w:hAnsi="Helvetica"/>
+          <w:bCs/>
+          <w:sz w:val="22"/>
+          <w:szCs w:val="22"/>
+          <w:lang w:val="en-US"/>
+        </w:rPr>
+        <w:t>The program-settings information, which are normally in the header, are left out with -n.</w:t>
+      </w:r>
+    </w:p>
+    <w:p>
+      <w:pPr>
+        <w:rPr>
+          <w:rFonts w:ascii="Helvetica" w:hAnsi="Helvetica"/>
+          <w:bCs/>
+          <w:sz w:val="22"/>
+          <w:szCs w:val="22"/>
+          <w:lang w:val="en-US"/>
+        </w:rPr>
+      </w:pPr>
+      <w:r>
+        <w:rPr>
+          <w:rFonts w:ascii="Helvetica" w:hAnsi="Helvetica"/>
+          <w:bCs/>
+          <w:i/>
+          <w:iCs/>
+          <w:sz w:val="22"/>
+          <w:szCs w:val="22"/>
+          <w:lang w:val="en-US"/>
+        </w:rPr>
+        <w:t>01.fa</w:t>
+      </w:r>
+      <w:r>
+        <w:rPr>
+          <w:rFonts w:ascii="Helvetica" w:hAnsi="Helvetica"/>
+          <w:bCs/>
+          <w:sz w:val="22"/>
+          <w:szCs w:val="22"/>
+          <w:lang w:val="en-US"/>
+        </w:rPr>
+        <w:tab/>
+      </w:r>
+      <w:r>
+        <w:rPr>
+          <w:rFonts w:ascii="Helvetica" w:hAnsi="Helvetica"/>
+          <w:bCs/>
+          <w:sz w:val="22"/>
+          <w:szCs w:val="22"/>
+          <w:lang w:val="en-US"/>
+        </w:rPr>
+        <w:tab/>
+      </w:r>
+    </w:p>
+    <w:p>
+      <w:pPr>
+        <w:rPr>
+          <w:rFonts w:ascii="Helvetica" w:hAnsi="Helvetica"/>
+          <w:bCs/>
+          <w:sz w:val="22"/>
+          <w:szCs w:val="22"/>
+          <w:lang w:val="en-US"/>
+        </w:rPr>
+      </w:pPr>
+      <w:r>
+        <w:rPr>
+          <w:rFonts w:ascii="Helvetica" w:hAnsi="Helvetica"/>
+          <w:bCs/>
+          <w:sz w:val="22"/>
+          <w:szCs w:val="22"/>
+          <w:lang w:val="en-US"/>
+        </w:rPr>
+        <w:t>Input file.</w:t>
+      </w:r>
+    </w:p>
+    <w:p>
+      <w:pPr>
+        <w:rPr>
+          <w:rFonts w:ascii="Helvetica" w:hAnsi="Helvetica"/>
+          <w:bCs/>
+          <w:sz w:val="22"/>
+          <w:szCs w:val="22"/>
+          <w:lang w:val="en-US"/>
+        </w:rPr>
+      </w:pPr>
+      <w:r>
+        <w:rPr>
+          <w:rFonts w:ascii="Helvetica" w:hAnsi="Helvetica"/>
+          <w:bCs/>
+          <w:i/>
+          <w:iCs/>
+          <w:sz w:val="22"/>
+          <w:szCs w:val="22"/>
+          <w:lang w:val="en-US"/>
+        </w:rPr>
+        <w:t>01.long-orf-coords</w:t>
+      </w:r>
+      <w:r>
+        <w:rPr>
+          <w:rFonts w:ascii="Helvetica" w:hAnsi="Helvetica"/>
+          <w:bCs/>
+          <w:sz w:val="22"/>
+          <w:szCs w:val="22"/>
+          <w:lang w:val="en-US"/>
+        </w:rPr>
+        <w:tab/>
+      </w:r>
+      <w:r>
+        <w:rPr>
+          <w:rFonts w:ascii="Helvetica" w:hAnsi="Helvetica"/>
+          <w:bCs/>
+          <w:sz w:val="22"/>
+          <w:szCs w:val="22"/>
+          <w:lang w:val="en-US"/>
+        </w:rPr>
+        <w:tab/>
+      </w:r>
+    </w:p>
+    <w:p>
+      <w:pPr>
+        <w:rPr>
+          <w:rFonts w:ascii="Helvetica" w:hAnsi="Helvetica"/>
+          <w:bCs/>
+          <w:sz w:val="22"/>
+          <w:szCs w:val="22"/>
+          <w:lang w:val="en-US"/>
+        </w:rPr>
+      </w:pPr>
+      <w:r>
+        <w:rPr>
+          <w:rFonts w:ascii="Helvetica" w:hAnsi="Helvetica"/>
+          <w:bCs/>
+          <w:sz w:val="22"/>
+          <w:szCs w:val="22"/>
+          <w:lang w:val="en-US"/>
+        </w:rPr>
+        <w:t>Output file.</w:t>
+      </w:r>
+    </w:p>
+    <w:p>
+      <w:pPr>
+        <w:rPr>
+          <w:rFonts w:ascii="Helvetica" w:hAnsi="Helvetica"/>
+          <w:bCs/>
+          <w:sz w:val="22"/>
+          <w:szCs w:val="22"/>
+        </w:rPr>
+      </w:pPr>
+    </w:p>
+    <w:p>
+      <w:pPr>
+        <w:rPr>
+          <w:rFonts w:ascii="Helvetica" w:hAnsi="Helvetica"/>
+          <w:bCs/>
+          <w:sz w:val="22"/>
+          <w:szCs w:val="22"/>
+        </w:rPr>
+      </w:pPr>
+      <w:r>
+        <w:rPr>
+          <w:rFonts w:ascii="Helvetica" w:hAnsi="Helvetica"/>
+          <w:bCs/>
+          <w:sz w:val="22"/>
+          <w:szCs w:val="22"/>
+        </w:rPr>
+        <w:t xml:space="preserve">2. Extract long ORF </w:t>
+      </w:r>
+    </w:p>
+    <w:p>
+      <w:pPr>
+        <w:rPr>
+          <w:rFonts w:ascii="Helvetica" w:hAnsi="Helvetica"/>
+          <w:bCs/>
+          <w:sz w:val="22"/>
+          <w:szCs w:val="22"/>
+        </w:rPr>
+      </w:pPr>
+      <w:r>
+        <w:rPr>
+          <w:rFonts w:ascii="Helvetica" w:hAnsi="Helvetica"/>
+          <w:bCs/>
+          <w:sz w:val="22"/>
+          <w:szCs w:val="22"/>
+        </w:rPr>
+        <w:t xml:space="preserve"> </w:t>
+      </w:r>
+      <w:proofErr w:type="spellStart"/>
+      <w:r>
+        <w:rPr>
+          <w:rFonts w:ascii="Helvetica" w:hAnsi="Helvetica"/>
+          <w:bCs/>
+          <w:sz w:val="22"/>
+          <w:szCs w:val="22"/>
+        </w:rPr>
+        <w:t>tigr</w:t>
+      </w:r>
+      <w:proofErr w:type="spellEnd"/>
+      <w:r>
+        <w:rPr>
+          <w:rFonts w:ascii="Helvetica" w:hAnsi="Helvetica"/>
+          <w:bCs/>
+          <w:sz w:val="22"/>
+          <w:szCs w:val="22"/>
+        </w:rPr>
+        <w:t>-glimmer extract -t 01.fa 01.long-orf-coords &gt; 01.longorf</w:t>
+      </w:r>
+    </w:p>
+    <w:p>
+      <w:pPr>
+        <w:rPr>
+          <w:rFonts w:ascii="Helvetica" w:hAnsi="Helvetica"/>
+          <w:bCs/>
+          <w:sz w:val="22"/>
+          <w:szCs w:val="22"/>
+        </w:rPr>
+      </w:pPr>
+    </w:p>
+    <w:p>
+      <w:pPr>
+        <w:rPr>
+          <w:rFonts w:ascii="Helvetica" w:hAnsi="Helvetica"/>
+          <w:bCs/>
+          <w:i/>
+          <w:iCs/>
+          <w:sz w:val="22"/>
+          <w:szCs w:val="22"/>
+          <w:lang w:val="en-US"/>
+        </w:rPr>
+      </w:pPr>
+      <w:r>
+        <w:rPr>
+          <w:rFonts w:ascii="Helvetica" w:hAnsi="Helvetica"/>
+          <w:bCs/>
+          <w:i/>
+          <w:iCs/>
+          <w:sz w:val="22"/>
+          <w:szCs w:val="22"/>
+          <w:lang w:val="en-US"/>
+        </w:rPr>
+        <w:t>extract</w:t>
+      </w:r>
+    </w:p>
+    <w:p>
+      <w:pPr>
+        <w:rPr>
+          <w:rFonts w:ascii="Helvetica" w:hAnsi="Helvetica"/>
+          <w:bCs/>
+          <w:sz w:val="22"/>
+          <w:szCs w:val="22"/>
+          <w:lang w:val="en-US"/>
+        </w:rPr>
+      </w:pPr>
+      <w:r>
+        <w:rPr>
+          <w:rFonts w:ascii="Helvetica" w:hAnsi="Helvetica"/>
+          <w:bCs/>
+          <w:sz w:val="22"/>
+          <w:szCs w:val="22"/>
+          <w:lang w:val="en-US"/>
+        </w:rPr>
+        <w:t>The extract program takes a list of gene coordinates and its corresponding genome sequence as input and creates a multi-</w:t>
+      </w:r>
+      <w:proofErr w:type="spellStart"/>
+      <w:r>
+        <w:rPr>
+          <w:rFonts w:ascii="Helvetica" w:hAnsi="Helvetica"/>
+          <w:bCs/>
+          <w:sz w:val="22"/>
+          <w:szCs w:val="22"/>
+          <w:lang w:val="en-US"/>
+        </w:rPr>
+        <w:t>fasta</w:t>
+      </w:r>
+      <w:proofErr w:type="spellEnd"/>
+      <w:r>
+        <w:rPr>
+          <w:rFonts w:ascii="Helvetica" w:hAnsi="Helvetica"/>
+          <w:bCs/>
+          <w:sz w:val="22"/>
+          <w:szCs w:val="22"/>
+          <w:lang w:val="en-US"/>
+        </w:rPr>
+        <w:t xml:space="preserve"> file according to the by the coordinates specified regions.</w:t>
+      </w:r>
+    </w:p>
+    <w:p>
+      <w:pPr>
+        <w:rPr>
+          <w:rFonts w:ascii="Helvetica" w:hAnsi="Helvetica"/>
+          <w:bCs/>
+          <w:i/>
+          <w:iCs/>
+          <w:sz w:val="22"/>
+          <w:szCs w:val="22"/>
+          <w:lang w:val="en-US"/>
+        </w:rPr>
+      </w:pPr>
+      <w:r>
+        <w:rPr>
+          <w:rFonts w:ascii="Helvetica" w:hAnsi="Helvetica"/>
+          <w:bCs/>
+          <w:i/>
+          <w:iCs/>
+          <w:sz w:val="22"/>
+          <w:szCs w:val="22"/>
+          <w:lang w:val="en-US"/>
+        </w:rPr>
+        <w:t>01.fa</w:t>
+      </w:r>
+    </w:p>
+    <w:p>
+      <w:pPr>
+        <w:rPr>
+          <w:rFonts w:ascii="Helvetica" w:hAnsi="Helvetica"/>
+          <w:bCs/>
+          <w:sz w:val="22"/>
+          <w:szCs w:val="22"/>
+          <w:lang w:val="en-US"/>
+        </w:rPr>
+      </w:pPr>
+      <w:r>
+        <w:rPr>
+          <w:rFonts w:ascii="Helvetica" w:hAnsi="Helvetica"/>
+          <w:bCs/>
+          <w:sz w:val="22"/>
+          <w:szCs w:val="22"/>
+          <w:lang w:val="en-US"/>
+        </w:rPr>
+        <w:t>input sequences</w:t>
+      </w:r>
+    </w:p>
+    <w:p>
+      <w:pPr>
+        <w:rPr>
+          <w:rFonts w:ascii="Helvetica" w:hAnsi="Helvetica"/>
+          <w:bCs/>
+          <w:i/>
+          <w:iCs/>
+          <w:sz w:val="22"/>
+          <w:szCs w:val="22"/>
+          <w:lang w:val="en-US"/>
+        </w:rPr>
+      </w:pPr>
+      <w:r>
+        <w:rPr>
+          <w:rFonts w:ascii="Helvetica" w:hAnsi="Helvetica"/>
+          <w:bCs/>
+          <w:i/>
+          <w:iCs/>
+          <w:sz w:val="22"/>
+          <w:szCs w:val="22"/>
+          <w:lang w:val="en-US"/>
+        </w:rPr>
+        <w:t>01.long-orf-coords</w:t>
+      </w:r>
+      <w:r>
+        <w:rPr>
+          <w:rFonts w:ascii="Helvetica" w:hAnsi="Helvetica"/>
+          <w:bCs/>
+          <w:i/>
+          <w:iCs/>
+          <w:sz w:val="22"/>
+          <w:szCs w:val="22"/>
+          <w:lang w:val="en-US"/>
+        </w:rPr>
+        <w:tab/>
+      </w:r>
+    </w:p>
+    <w:p>
+      <w:pPr>
+        <w:rPr>
+          <w:rFonts w:ascii="Helvetica" w:hAnsi="Helvetica"/>
+          <w:bCs/>
+          <w:sz w:val="22"/>
+          <w:szCs w:val="22"/>
+          <w:lang w:val="en-US"/>
+        </w:rPr>
+      </w:pPr>
+      <w:r>
+        <w:rPr>
+          <w:rFonts w:ascii="Helvetica" w:hAnsi="Helvetica"/>
+          <w:bCs/>
+          <w:sz w:val="22"/>
+          <w:szCs w:val="22"/>
+          <w:lang w:val="en-US"/>
+        </w:rPr>
+        <w:t>input coordinates</w:t>
+      </w:r>
+    </w:p>
+    <w:p>
+      <w:pPr>
+        <w:rPr>
+          <w:rFonts w:ascii="Helvetica" w:hAnsi="Helvetica"/>
+          <w:bCs/>
+          <w:i/>
+          <w:iCs/>
+          <w:sz w:val="22"/>
+          <w:szCs w:val="22"/>
+          <w:lang w:val="en-US"/>
+        </w:rPr>
+      </w:pPr>
+      <w:r>
+        <w:rPr>
+          <w:rFonts w:ascii="Helvetica" w:hAnsi="Helvetica"/>
+          <w:bCs/>
+          <w:i/>
+          <w:iCs/>
+          <w:sz w:val="22"/>
+          <w:szCs w:val="22"/>
+          <w:lang w:val="en-US"/>
+        </w:rPr>
+        <w:t>01.longorf</w:t>
+      </w:r>
+      <w:r>
+        <w:rPr>
+          <w:rFonts w:ascii="Helvetica" w:hAnsi="Helvetica"/>
+          <w:bCs/>
+          <w:i/>
+          <w:iCs/>
+          <w:sz w:val="22"/>
+          <w:szCs w:val="22"/>
+          <w:lang w:val="en-US"/>
+        </w:rPr>
+        <w:tab/>
+      </w:r>
+      <w:r>
+        <w:rPr>
+          <w:rFonts w:ascii="Helvetica" w:hAnsi="Helvetica"/>
+          <w:bCs/>
+          <w:i/>
+          <w:iCs/>
+          <w:sz w:val="22"/>
+          <w:szCs w:val="22"/>
+          <w:lang w:val="en-US"/>
+        </w:rPr>
+        <w:tab/>
+      </w:r>
+      <w:r>
+        <w:rPr>
+          <w:rFonts w:ascii="Helvetica" w:hAnsi="Helvetica"/>
+          <w:bCs/>
+          <w:i/>
+          <w:iCs/>
+          <w:sz w:val="22"/>
+          <w:szCs w:val="22"/>
+          <w:lang w:val="en-US"/>
+        </w:rPr>
+        <w:tab/>
+      </w:r>
+    </w:p>
+    <w:p>
+      <w:pPr>
+        <w:rPr>
+          <w:rFonts w:ascii="Helvetica" w:hAnsi="Helvetica"/>
+          <w:bCs/>
+          <w:sz w:val="22"/>
+          <w:szCs w:val="22"/>
+          <w:lang w:val="en-US"/>
+        </w:rPr>
+      </w:pPr>
+      <w:r>
+        <w:rPr>
+          <w:rFonts w:ascii="Helvetica" w:hAnsi="Helvetica"/>
+          <w:bCs/>
+          <w:sz w:val="22"/>
+          <w:szCs w:val="22"/>
+          <w:lang w:val="en-US"/>
+        </w:rPr>
+        <w:t>output file</w:t>
+      </w:r>
+    </w:p>
+    <w:p>
+      <w:pPr>
+        <w:rPr>
+          <w:rFonts w:ascii="Helvetica" w:hAnsi="Helvetica"/>
+          <w:bCs/>
+          <w:sz w:val="22"/>
+          <w:szCs w:val="22"/>
+        </w:rPr>
+      </w:pPr>
+    </w:p>
+    <w:p>
+      <w:pPr>
+        <w:rPr>
+          <w:rFonts w:ascii="Helvetica" w:hAnsi="Helvetica"/>
+          <w:bCs/>
+          <w:sz w:val="22"/>
+          <w:szCs w:val="22"/>
+        </w:rPr>
+      </w:pPr>
+      <w:r>
+        <w:rPr>
+          <w:rFonts w:ascii="Helvetica" w:hAnsi="Helvetica"/>
+          <w:bCs/>
+          <w:sz w:val="22"/>
+          <w:szCs w:val="22"/>
+        </w:rPr>
+        <w:t xml:space="preserve">3. Prepare training set </w:t>
+      </w:r>
+    </w:p>
+    <w:p>
+      <w:pPr>
+        <w:rPr>
+          <w:rFonts w:ascii="Helvetica" w:hAnsi="Helvetica"/>
+          <w:bCs/>
+          <w:sz w:val="22"/>
+          <w:szCs w:val="22"/>
+        </w:rPr>
+      </w:pPr>
+      <w:r>
+        <w:rPr>
+          <w:rFonts w:ascii="Helvetica" w:hAnsi="Helvetica"/>
+          <w:bCs/>
+          <w:sz w:val="22"/>
+          <w:szCs w:val="22"/>
+        </w:rPr>
+        <w:lastRenderedPageBreak/>
+        <w:t xml:space="preserve"> </w:t>
+      </w:r>
+      <w:proofErr w:type="spellStart"/>
+      <w:r>
+        <w:rPr>
+          <w:rFonts w:ascii="Helvetica" w:hAnsi="Helvetica"/>
+          <w:bCs/>
+          <w:sz w:val="22"/>
+          <w:szCs w:val="22"/>
+        </w:rPr>
+        <w:t>tigr</w:t>
+      </w:r>
+      <w:proofErr w:type="spellEnd"/>
+      <w:r>
+        <w:rPr>
+          <w:rFonts w:ascii="Helvetica" w:hAnsi="Helvetica"/>
+          <w:bCs/>
+          <w:sz w:val="22"/>
+          <w:szCs w:val="22"/>
+        </w:rPr>
+        <w:t>-glimmer build-</w:t>
+      </w:r>
+      <w:proofErr w:type="spellStart"/>
+      <w:r>
+        <w:rPr>
+          <w:rFonts w:ascii="Helvetica" w:hAnsi="Helvetica"/>
+          <w:bCs/>
+          <w:sz w:val="22"/>
+          <w:szCs w:val="22"/>
+        </w:rPr>
+        <w:t>icm</w:t>
+      </w:r>
+      <w:proofErr w:type="spellEnd"/>
+      <w:r>
+        <w:rPr>
+          <w:rFonts w:ascii="Helvetica" w:hAnsi="Helvetica"/>
+          <w:bCs/>
+          <w:sz w:val="22"/>
+          <w:szCs w:val="22"/>
+        </w:rPr>
+        <w:t xml:space="preserve"> -r 01.icm &lt; 01.longorf</w:t>
+      </w:r>
+    </w:p>
+    <w:p>
+      <w:pPr>
+        <w:rPr>
+          <w:rFonts w:ascii="Helvetica" w:hAnsi="Helvetica"/>
+          <w:bCs/>
+          <w:sz w:val="22"/>
+          <w:szCs w:val="22"/>
+        </w:rPr>
+      </w:pPr>
+    </w:p>
+    <w:p>
+      <w:pPr>
+        <w:rPr>
+          <w:rFonts w:ascii="Helvetica" w:hAnsi="Helvetica"/>
+          <w:bCs/>
+          <w:sz w:val="22"/>
+          <w:szCs w:val="22"/>
+          <w:lang w:val="en-US"/>
+        </w:rPr>
+      </w:pPr>
+      <w:r>
+        <w:rPr>
+          <w:rFonts w:ascii="Helvetica" w:hAnsi="Helvetica"/>
+          <w:bCs/>
+          <w:i/>
+          <w:iCs/>
+          <w:sz w:val="22"/>
+          <w:szCs w:val="22"/>
+          <w:lang w:val="en-US"/>
+        </w:rPr>
+        <w:t>build-</w:t>
+      </w:r>
+      <w:proofErr w:type="spellStart"/>
+      <w:r>
+        <w:rPr>
+          <w:rFonts w:ascii="Helvetica" w:hAnsi="Helvetica"/>
+          <w:bCs/>
+          <w:i/>
+          <w:iCs/>
+          <w:sz w:val="22"/>
+          <w:szCs w:val="22"/>
+          <w:lang w:val="en-US"/>
+        </w:rPr>
+        <w:t>icm</w:t>
+      </w:r>
+      <w:proofErr w:type="spellEnd"/>
+      <w:r>
+        <w:rPr>
+          <w:rFonts w:ascii="Helvetica" w:hAnsi="Helvetica"/>
+          <w:bCs/>
+          <w:sz w:val="22"/>
+          <w:szCs w:val="22"/>
+          <w:lang w:val="en-US"/>
+        </w:rPr>
+        <w:tab/>
+      </w:r>
+      <w:r>
+        <w:rPr>
+          <w:rFonts w:ascii="Helvetica" w:hAnsi="Helvetica"/>
+          <w:bCs/>
+          <w:sz w:val="22"/>
+          <w:szCs w:val="22"/>
+          <w:lang w:val="en-US"/>
+        </w:rPr>
+        <w:tab/>
+      </w:r>
+    </w:p>
+    <w:p>
+      <w:pPr>
+        <w:rPr>
+          <w:rFonts w:ascii="Helvetica" w:hAnsi="Helvetica"/>
+          <w:bCs/>
+          <w:sz w:val="22"/>
+          <w:szCs w:val="22"/>
+          <w:lang w:val="en-US"/>
+        </w:rPr>
+      </w:pPr>
+      <w:r>
+        <w:rPr>
+          <w:rFonts w:ascii="Helvetica" w:hAnsi="Helvetica"/>
+          <w:bCs/>
+          <w:sz w:val="22"/>
+          <w:szCs w:val="22"/>
+          <w:lang w:val="en-US"/>
+        </w:rPr>
+        <w:t>With this program, the interpolated context model is built given the multi-</w:t>
+      </w:r>
+      <w:proofErr w:type="spellStart"/>
+      <w:r>
+        <w:rPr>
+          <w:rFonts w:ascii="Helvetica" w:hAnsi="Helvetica"/>
+          <w:bCs/>
+          <w:sz w:val="22"/>
+          <w:szCs w:val="22"/>
+          <w:lang w:val="en-US"/>
+        </w:rPr>
+        <w:t>fasta</w:t>
+      </w:r>
+      <w:proofErr w:type="spellEnd"/>
+      <w:r>
+        <w:rPr>
+          <w:rFonts w:ascii="Helvetica" w:hAnsi="Helvetica"/>
+          <w:bCs/>
+          <w:sz w:val="22"/>
+          <w:szCs w:val="22"/>
+          <w:lang w:val="en-US"/>
+        </w:rPr>
+        <w:t xml:space="preserve"> file previously produced.</w:t>
+      </w:r>
+    </w:p>
+    <w:p>
+      <w:pPr>
+        <w:rPr>
+          <w:rFonts w:ascii="Helvetica" w:hAnsi="Helvetica"/>
+          <w:bCs/>
+          <w:sz w:val="22"/>
+          <w:szCs w:val="22"/>
+          <w:lang w:val="en-US"/>
+        </w:rPr>
+      </w:pPr>
+      <w:r>
+        <w:rPr>
+          <w:rFonts w:ascii="Helvetica" w:hAnsi="Helvetica"/>
+          <w:bCs/>
+          <w:i/>
+          <w:iCs/>
+          <w:sz w:val="22"/>
+          <w:szCs w:val="22"/>
+          <w:lang w:val="en-US"/>
+        </w:rPr>
+        <w:t>01.longorf</w:t>
+      </w:r>
+      <w:r>
+        <w:rPr>
+          <w:rFonts w:ascii="Helvetica" w:hAnsi="Helvetica"/>
+          <w:bCs/>
+          <w:sz w:val="22"/>
+          <w:szCs w:val="22"/>
+          <w:lang w:val="en-US"/>
+        </w:rPr>
+        <w:tab/>
+      </w:r>
+      <w:r>
+        <w:rPr>
+          <w:rFonts w:ascii="Helvetica" w:hAnsi="Helvetica"/>
+          <w:bCs/>
+          <w:sz w:val="22"/>
+          <w:szCs w:val="22"/>
+          <w:lang w:val="en-US"/>
+        </w:rPr>
+        <w:tab/>
+      </w:r>
+    </w:p>
+    <w:p>
+      <w:pPr>
+        <w:rPr>
+          <w:rFonts w:ascii="Helvetica" w:hAnsi="Helvetica"/>
+          <w:bCs/>
+          <w:sz w:val="22"/>
+          <w:szCs w:val="22"/>
+          <w:lang w:val="en-US"/>
+        </w:rPr>
+      </w:pPr>
+      <w:r>
+        <w:rPr>
+          <w:rFonts w:ascii="Helvetica" w:hAnsi="Helvetica"/>
+          <w:bCs/>
+          <w:sz w:val="22"/>
+          <w:szCs w:val="22"/>
+          <w:lang w:val="en-US"/>
+        </w:rPr>
+        <w:t>multi-</w:t>
+      </w:r>
+      <w:proofErr w:type="spellStart"/>
+      <w:r>
+        <w:rPr>
+          <w:rFonts w:ascii="Helvetica" w:hAnsi="Helvetica"/>
+          <w:bCs/>
+          <w:sz w:val="22"/>
+          <w:szCs w:val="22"/>
+          <w:lang w:val="en-US"/>
+        </w:rPr>
+        <w:t>fasta</w:t>
+      </w:r>
+      <w:proofErr w:type="spellEnd"/>
+      <w:r>
+        <w:rPr>
+          <w:rFonts w:ascii="Helvetica" w:hAnsi="Helvetica"/>
+          <w:bCs/>
+          <w:sz w:val="22"/>
+          <w:szCs w:val="22"/>
+          <w:lang w:val="en-US"/>
+        </w:rPr>
+        <w:t xml:space="preserve"> input file</w:t>
+      </w:r>
+    </w:p>
+    <w:p>
+      <w:pPr>
+        <w:rPr>
+          <w:rFonts w:ascii="Helvetica" w:hAnsi="Helvetica"/>
+          <w:bCs/>
+          <w:sz w:val="22"/>
+          <w:szCs w:val="22"/>
+          <w:lang w:val="en-US"/>
+        </w:rPr>
+      </w:pPr>
+      <w:r>
+        <w:rPr>
+          <w:rFonts w:ascii="Helvetica" w:hAnsi="Helvetica"/>
+          <w:bCs/>
+          <w:i/>
+          <w:iCs/>
+          <w:sz w:val="22"/>
+          <w:szCs w:val="22"/>
+          <w:lang w:val="en-US"/>
+        </w:rPr>
+        <w:t>01.icm</w:t>
+      </w:r>
+      <w:r>
+        <w:rPr>
+          <w:rFonts w:ascii="Helvetica" w:hAnsi="Helvetica"/>
+          <w:bCs/>
+          <w:i/>
+          <w:iCs/>
+          <w:sz w:val="22"/>
+          <w:szCs w:val="22"/>
+          <w:lang w:val="en-US"/>
+        </w:rPr>
+        <w:tab/>
+      </w:r>
+      <w:r>
+        <w:rPr>
+          <w:rFonts w:ascii="Helvetica" w:hAnsi="Helvetica"/>
+          <w:bCs/>
+          <w:sz w:val="22"/>
+          <w:szCs w:val="22"/>
+          <w:lang w:val="en-US"/>
+        </w:rPr>
+        <w:tab/>
+      </w:r>
+    </w:p>
+    <w:p>
+      <w:pPr>
+        <w:rPr>
+          <w:rFonts w:ascii="Helvetica" w:hAnsi="Helvetica"/>
+          <w:bCs/>
+          <w:sz w:val="22"/>
+          <w:szCs w:val="22"/>
+          <w:lang w:val="en-US"/>
+        </w:rPr>
+      </w:pPr>
+      <w:r>
+        <w:rPr>
+          <w:rFonts w:ascii="Helvetica" w:hAnsi="Helvetica"/>
+          <w:bCs/>
+          <w:sz w:val="22"/>
+          <w:szCs w:val="22"/>
+          <w:lang w:val="en-US"/>
+        </w:rPr>
+        <w:t>output interpolated context model</w:t>
+      </w:r>
+    </w:p>
+    <w:p>
+      <w:pPr>
+        <w:rPr>
+          <w:rFonts w:ascii="Helvetica" w:hAnsi="Helvetica"/>
+          <w:bCs/>
+          <w:sz w:val="22"/>
+          <w:szCs w:val="22"/>
+          <w:lang w:val="en-US"/>
+        </w:rPr>
+      </w:pPr>
+      <w:r>
+        <w:rPr>
+          <w:rFonts w:ascii="Helvetica" w:hAnsi="Helvetica"/>
+          <w:bCs/>
+          <w:i/>
+          <w:iCs/>
+          <w:sz w:val="22"/>
+          <w:szCs w:val="22"/>
+          <w:lang w:val="en-US"/>
+        </w:rPr>
+        <w:t>-r</w:t>
+      </w:r>
+      <w:r>
+        <w:rPr>
+          <w:rFonts w:ascii="Helvetica" w:hAnsi="Helvetica"/>
+          <w:bCs/>
+          <w:sz w:val="22"/>
+          <w:szCs w:val="22"/>
+          <w:lang w:val="en-US"/>
+        </w:rPr>
+        <w:tab/>
+      </w:r>
+      <w:r>
+        <w:rPr>
+          <w:rFonts w:ascii="Helvetica" w:hAnsi="Helvetica"/>
+          <w:bCs/>
+          <w:sz w:val="22"/>
+          <w:szCs w:val="22"/>
+          <w:lang w:val="en-US"/>
+        </w:rPr>
+        <w:tab/>
+      </w:r>
+      <w:r>
+        <w:rPr>
+          <w:rFonts w:ascii="Helvetica" w:hAnsi="Helvetica"/>
+          <w:bCs/>
+          <w:sz w:val="22"/>
+          <w:szCs w:val="22"/>
+          <w:lang w:val="en-US"/>
+        </w:rPr>
+        <w:tab/>
+      </w:r>
+    </w:p>
+    <w:p>
+      <w:pPr>
+        <w:rPr>
+          <w:rFonts w:ascii="Helvetica" w:hAnsi="Helvetica"/>
+          <w:bCs/>
+          <w:sz w:val="22"/>
+          <w:szCs w:val="22"/>
+          <w:lang w:val="en-US"/>
+        </w:rPr>
+      </w:pPr>
+      <w:r>
+        <w:rPr>
+          <w:rFonts w:ascii="Helvetica" w:hAnsi="Helvetica"/>
+          <w:bCs/>
+          <w:sz w:val="22"/>
+          <w:szCs w:val="22"/>
+          <w:lang w:val="en-US"/>
+        </w:rPr>
+        <w:t>with the flag -r, the model is produced in the reverse direction, as it takes the input string in reverse.</w:t>
+      </w:r>
+    </w:p>
+    <w:p>
+      <w:pPr>
+        <w:rPr>
+          <w:rFonts w:ascii="Helvetica" w:hAnsi="Helvetica"/>
+          <w:bCs/>
+          <w:sz w:val="22"/>
+          <w:szCs w:val="22"/>
+          <w:lang w:val="en-US"/>
+        </w:rPr>
+      </w:pPr>
+    </w:p>
+    <w:p>
+      <w:pPr>
+        <w:rPr>
+          <w:rFonts w:ascii="Helvetica" w:hAnsi="Helvetica"/>
+          <w:bCs/>
+          <w:sz w:val="22"/>
+          <w:szCs w:val="22"/>
+          <w:lang w:val="sv-SE"/>
+        </w:rPr>
+      </w:pPr>
+      <w:r>
+        <w:rPr>
+          <w:rFonts w:ascii="Helvetica" w:hAnsi="Helvetica"/>
+          <w:bCs/>
+          <w:sz w:val="22"/>
+          <w:szCs w:val="22"/>
+          <w:lang w:val="sv-SE"/>
+        </w:rPr>
+        <w:t xml:space="preserve">4. Start glimmer </w:t>
+      </w:r>
+    </w:p>
+    <w:p>
+      <w:pPr>
+        <w:rPr>
+          <w:rFonts w:ascii="Helvetica" w:hAnsi="Helvetica"/>
+          <w:bCs/>
+          <w:sz w:val="22"/>
+          <w:szCs w:val="22"/>
+          <w:lang w:val="sv-SE"/>
+        </w:rPr>
+      </w:pPr>
+      <w:r>
+        <w:rPr>
+          <w:rFonts w:ascii="Helvetica" w:hAnsi="Helvetica"/>
+          <w:bCs/>
+          <w:sz w:val="22"/>
+          <w:szCs w:val="22"/>
+          <w:lang w:val="sv-SE"/>
+        </w:rPr>
+        <w:t xml:space="preserve"> </w:t>
+      </w:r>
+      <w:proofErr w:type="spellStart"/>
+      <w:r>
+        <w:rPr>
+          <w:rFonts w:ascii="Helvetica" w:hAnsi="Helvetica"/>
+          <w:bCs/>
+          <w:sz w:val="22"/>
+          <w:szCs w:val="22"/>
+          <w:lang w:val="sv-SE"/>
+        </w:rPr>
+        <w:t>tigr</w:t>
+      </w:r>
+      <w:proofErr w:type="spellEnd"/>
+      <w:r>
+        <w:rPr>
+          <w:rFonts w:ascii="Helvetica" w:hAnsi="Helvetica"/>
+          <w:bCs/>
+          <w:sz w:val="22"/>
+          <w:szCs w:val="22"/>
+          <w:lang w:val="sv-SE"/>
+        </w:rPr>
+        <w:t>-glimmer glimmer3 -o50 -g110 -t30 01.fa 01.icm 01.glimmer</w:t>
+      </w:r>
+    </w:p>
+    <w:p>
+      <w:pPr>
+        <w:rPr>
+          <w:rFonts w:ascii="Helvetica" w:hAnsi="Helvetica"/>
+          <w:bCs/>
+          <w:i/>
+          <w:iCs/>
+          <w:sz w:val="22"/>
+          <w:szCs w:val="22"/>
+          <w:lang w:val="en-US"/>
+        </w:rPr>
+      </w:pPr>
+      <w:r>
+        <w:rPr>
+          <w:rFonts w:ascii="Helvetica" w:hAnsi="Helvetica"/>
+          <w:bCs/>
+          <w:i/>
+          <w:iCs/>
+          <w:sz w:val="22"/>
+          <w:szCs w:val="22"/>
+          <w:lang w:val="en-US"/>
+        </w:rPr>
+        <w:t>glimmer 3</w:t>
+      </w:r>
+      <w:r>
+        <w:rPr>
+          <w:rFonts w:ascii="Helvetica" w:hAnsi="Helvetica"/>
+          <w:bCs/>
+          <w:i/>
+          <w:iCs/>
+          <w:sz w:val="22"/>
+          <w:szCs w:val="22"/>
+          <w:lang w:val="en-US"/>
+        </w:rPr>
+        <w:tab/>
+      </w:r>
+      <w:r>
+        <w:rPr>
+          <w:rFonts w:ascii="Helvetica" w:hAnsi="Helvetica"/>
+          <w:bCs/>
+          <w:i/>
+          <w:iCs/>
+          <w:sz w:val="22"/>
+          <w:szCs w:val="22"/>
+          <w:lang w:val="en-US"/>
+        </w:rPr>
+        <w:tab/>
+      </w:r>
+    </w:p>
+    <w:p>
+      <w:pPr>
+        <w:rPr>
+          <w:rFonts w:ascii="Helvetica" w:hAnsi="Helvetica"/>
+          <w:bCs/>
+          <w:sz w:val="22"/>
+          <w:szCs w:val="22"/>
+          <w:lang w:val="en-US"/>
+        </w:rPr>
+      </w:pPr>
+      <w:r>
+        <w:rPr>
+          <w:rFonts w:ascii="Helvetica" w:hAnsi="Helvetica"/>
+          <w:bCs/>
+          <w:sz w:val="22"/>
+          <w:szCs w:val="22"/>
+          <w:lang w:val="en-US"/>
+        </w:rPr>
+        <w:t>This program creates a file of gene predictions given the input sequences.</w:t>
+      </w:r>
+    </w:p>
+    <w:p>
+      <w:pPr>
+        <w:rPr>
+          <w:rFonts w:ascii="Helvetica" w:hAnsi="Helvetica"/>
+          <w:bCs/>
+          <w:i/>
+          <w:iCs/>
+          <w:sz w:val="22"/>
+          <w:szCs w:val="22"/>
+          <w:lang w:val="en-US"/>
+        </w:rPr>
+      </w:pPr>
+      <w:r>
+        <w:rPr>
+          <w:rFonts w:ascii="Helvetica" w:hAnsi="Helvetica"/>
+          <w:bCs/>
+          <w:i/>
+          <w:iCs/>
+          <w:sz w:val="22"/>
+          <w:szCs w:val="22"/>
+          <w:lang w:val="en-US"/>
+        </w:rPr>
+        <w:t>-o50</w:t>
+      </w:r>
+      <w:r>
+        <w:rPr>
+          <w:rFonts w:ascii="Helvetica" w:hAnsi="Helvetica"/>
+          <w:bCs/>
+          <w:i/>
+          <w:iCs/>
+          <w:sz w:val="22"/>
+          <w:szCs w:val="22"/>
+          <w:lang w:val="en-US"/>
+        </w:rPr>
+        <w:tab/>
+      </w:r>
+      <w:r>
+        <w:rPr>
+          <w:rFonts w:ascii="Helvetica" w:hAnsi="Helvetica"/>
+          <w:bCs/>
+          <w:i/>
+          <w:iCs/>
+          <w:sz w:val="22"/>
+          <w:szCs w:val="22"/>
+          <w:lang w:val="en-US"/>
+        </w:rPr>
+        <w:tab/>
+      </w:r>
+      <w:r>
+        <w:rPr>
+          <w:rFonts w:ascii="Helvetica" w:hAnsi="Helvetica"/>
+          <w:bCs/>
+          <w:i/>
+          <w:iCs/>
+          <w:sz w:val="22"/>
+          <w:szCs w:val="22"/>
+          <w:lang w:val="en-US"/>
+        </w:rPr>
+        <w:tab/>
+      </w:r>
+    </w:p>
+    <w:p>
+      <w:pPr>
+        <w:rPr>
+          <w:rFonts w:ascii="Helvetica" w:hAnsi="Helvetica"/>
+          <w:bCs/>
+          <w:sz w:val="22"/>
+          <w:szCs w:val="22"/>
+          <w:lang w:val="en-US"/>
+        </w:rPr>
+      </w:pPr>
+      <w:r>
+        <w:rPr>
+          <w:rFonts w:ascii="Helvetica" w:hAnsi="Helvetica"/>
+          <w:bCs/>
+          <w:sz w:val="22"/>
+          <w:szCs w:val="22"/>
+          <w:lang w:val="en-US"/>
+        </w:rPr>
+        <w:t>The maximum overlap length is set to 50</w:t>
+      </w:r>
+    </w:p>
+    <w:p>
+      <w:pPr>
+        <w:rPr>
+          <w:rFonts w:ascii="Helvetica" w:hAnsi="Helvetica"/>
+          <w:bCs/>
+          <w:i/>
+          <w:iCs/>
+          <w:sz w:val="22"/>
+          <w:szCs w:val="22"/>
+          <w:lang w:val="en-US"/>
+        </w:rPr>
+      </w:pPr>
+      <w:r>
+        <w:rPr>
+          <w:rFonts w:ascii="Helvetica" w:hAnsi="Helvetica"/>
+          <w:bCs/>
+          <w:i/>
+          <w:iCs/>
+          <w:sz w:val="22"/>
+          <w:szCs w:val="22"/>
+          <w:lang w:val="en-US"/>
+        </w:rPr>
+        <w:t>-g110</w:t>
+      </w:r>
+    </w:p>
+    <w:p>
+      <w:pPr>
+        <w:rPr>
+          <w:rFonts w:ascii="Helvetica" w:hAnsi="Helvetica"/>
+          <w:bCs/>
+          <w:sz w:val="22"/>
+          <w:szCs w:val="22"/>
+          <w:lang w:val="en-US"/>
+        </w:rPr>
+      </w:pPr>
+      <w:r>
+        <w:rPr>
+          <w:rFonts w:ascii="Helvetica" w:hAnsi="Helvetica"/>
+          <w:bCs/>
+          <w:sz w:val="22"/>
+          <w:szCs w:val="22"/>
+          <w:lang w:val="en-US"/>
+        </w:rPr>
+        <w:t>Here, the minimum length of the gene is set to 110 nucleotides.</w:t>
+      </w:r>
+    </w:p>
+    <w:p>
+      <w:pPr>
+        <w:rPr>
+          <w:rFonts w:ascii="Helvetica" w:hAnsi="Helvetica"/>
+          <w:bCs/>
+          <w:i/>
+          <w:iCs/>
+          <w:sz w:val="22"/>
+          <w:szCs w:val="22"/>
+          <w:lang w:val="en-US"/>
+        </w:rPr>
+      </w:pPr>
+      <w:r>
+        <w:rPr>
+          <w:rFonts w:ascii="Helvetica" w:hAnsi="Helvetica"/>
+          <w:bCs/>
+          <w:i/>
+          <w:iCs/>
+          <w:sz w:val="22"/>
+          <w:szCs w:val="22"/>
+          <w:lang w:val="en-US"/>
+        </w:rPr>
+        <w:t>-t30</w:t>
+      </w:r>
+    </w:p>
+    <w:p>
+      <w:pPr>
+        <w:rPr>
+          <w:rFonts w:ascii="Helvetica" w:hAnsi="Helvetica"/>
+          <w:bCs/>
+          <w:sz w:val="22"/>
+          <w:szCs w:val="22"/>
+          <w:lang w:val="en-US"/>
+        </w:rPr>
+      </w:pPr>
+      <w:r>
+        <w:rPr>
+          <w:rFonts w:ascii="Helvetica" w:hAnsi="Helvetica"/>
+          <w:bCs/>
+          <w:sz w:val="22"/>
+          <w:szCs w:val="22"/>
+          <w:lang w:val="en-US"/>
+        </w:rPr>
+        <w:t>With the -t flag, one can set a consideration-threshold (integer). This</w:t>
+      </w:r>
+      <w:r>
+        <w:rPr>
+          <w:rFonts w:ascii="Helvetica" w:hAnsi="Helvetica"/>
+          <w:bCs/>
+          <w:sz w:val="22"/>
+          <w:szCs w:val="22"/>
+          <w:lang w:val="en-US"/>
+        </w:rPr>
+        <w:t xml:space="preserve"> score determines, whether the</w:t>
+      </w:r>
+      <w:r>
+        <w:rPr>
+          <w:rFonts w:ascii="Helvetica" w:hAnsi="Helvetica"/>
+          <w:bCs/>
+          <w:sz w:val="22"/>
+          <w:szCs w:val="22"/>
+          <w:lang w:val="en-US"/>
+        </w:rPr>
+        <w:t xml:space="preserve"> region is considered a potential gene. It is compared to the in-frame score of the region.</w:t>
+      </w:r>
+    </w:p>
+    <w:p>
+      <w:pPr>
+        <w:rPr>
+          <w:rFonts w:ascii="Helvetica" w:hAnsi="Helvetica"/>
+          <w:bCs/>
+          <w:i/>
+          <w:iCs/>
+          <w:sz w:val="22"/>
+          <w:szCs w:val="22"/>
+          <w:lang w:val="en-US"/>
+        </w:rPr>
+      </w:pPr>
+      <w:r>
+        <w:rPr>
+          <w:rFonts w:ascii="Helvetica" w:hAnsi="Helvetica"/>
+          <w:bCs/>
+          <w:i/>
+          <w:iCs/>
+          <w:sz w:val="22"/>
+          <w:szCs w:val="22"/>
+          <w:lang w:val="en-US"/>
+        </w:rPr>
+        <w:t>01.fa</w:t>
+      </w:r>
+      <w:r>
+        <w:rPr>
+          <w:rFonts w:ascii="Helvetica" w:hAnsi="Helvetica"/>
+          <w:bCs/>
+          <w:i/>
+          <w:iCs/>
+          <w:sz w:val="22"/>
+          <w:szCs w:val="22"/>
+          <w:lang w:val="en-US"/>
+        </w:rPr>
+        <w:tab/>
+      </w:r>
+      <w:r>
+        <w:rPr>
+          <w:rFonts w:ascii="Helvetica" w:hAnsi="Helvetica"/>
+          <w:bCs/>
+          <w:i/>
+          <w:iCs/>
+          <w:sz w:val="22"/>
+          <w:szCs w:val="22"/>
+          <w:lang w:val="en-US"/>
+        </w:rPr>
+        <w:tab/>
+      </w:r>
+      <w:r>
+        <w:rPr>
+          <w:rFonts w:ascii="Helvetica" w:hAnsi="Helvetica"/>
+          <w:bCs/>
+          <w:i/>
+          <w:iCs/>
+          <w:sz w:val="22"/>
+          <w:szCs w:val="22"/>
+          <w:lang w:val="en-US"/>
+        </w:rPr>
+        <w:tab/>
+      </w:r>
+    </w:p>
+    <w:p>
+      <w:pPr>
+        <w:rPr>
+          <w:rFonts w:ascii="Helvetica" w:hAnsi="Helvetica"/>
+          <w:bCs/>
+          <w:sz w:val="22"/>
+          <w:szCs w:val="22"/>
+          <w:lang w:val="en-US"/>
+        </w:rPr>
+      </w:pPr>
+      <w:r>
+        <w:rPr>
+          <w:rFonts w:ascii="Helvetica" w:hAnsi="Helvetica"/>
+          <w:bCs/>
+          <w:sz w:val="22"/>
+          <w:szCs w:val="22"/>
+          <w:lang w:val="en-US"/>
+        </w:rPr>
+        <w:t>input genome</w:t>
+      </w:r>
+    </w:p>
+    <w:p>
+      <w:pPr>
+        <w:rPr>
+          <w:rFonts w:ascii="Helvetica" w:hAnsi="Helvetica"/>
+          <w:bCs/>
+          <w:i/>
+          <w:iCs/>
+          <w:sz w:val="22"/>
+          <w:szCs w:val="22"/>
+          <w:lang w:val="en-US"/>
+        </w:rPr>
+      </w:pPr>
+      <w:r>
+        <w:rPr>
+          <w:rFonts w:ascii="Helvetica" w:hAnsi="Helvetica"/>
+          <w:bCs/>
+          <w:i/>
+          <w:iCs/>
+          <w:sz w:val="22"/>
+          <w:szCs w:val="22"/>
+          <w:lang w:val="en-US"/>
+        </w:rPr>
+        <w:t>01.icm</w:t>
+      </w:r>
+    </w:p>
+    <w:p>
+      <w:pPr>
+        <w:rPr>
+          <w:rFonts w:ascii="Helvetica" w:hAnsi="Helvetica"/>
+          <w:bCs/>
+          <w:sz w:val="22"/>
+          <w:szCs w:val="22"/>
+          <w:lang w:val="en-US"/>
+        </w:rPr>
+      </w:pPr>
+      <w:r>
+        <w:rPr>
+          <w:rFonts w:ascii="Helvetica" w:hAnsi="Helvetica"/>
+          <w:bCs/>
+          <w:sz w:val="22"/>
+          <w:szCs w:val="22"/>
+          <w:lang w:val="en-US"/>
+        </w:rPr>
+        <w:t>input interpolated context model</w:t>
+      </w:r>
+    </w:p>
+    <w:p>
+      <w:pPr>
+        <w:rPr>
+          <w:rFonts w:ascii="Helvetica" w:hAnsi="Helvetica"/>
+          <w:bCs/>
+          <w:i/>
+          <w:iCs/>
+          <w:sz w:val="22"/>
+          <w:szCs w:val="22"/>
+          <w:lang w:val="en-US"/>
+        </w:rPr>
+      </w:pPr>
+      <w:r>
+        <w:rPr>
+          <w:rFonts w:ascii="Helvetica" w:hAnsi="Helvetica"/>
+          <w:bCs/>
+          <w:i/>
+          <w:iCs/>
+          <w:sz w:val="22"/>
+          <w:szCs w:val="22"/>
+          <w:lang w:val="en-US"/>
+        </w:rPr>
+        <w:t>01.glimmer</w:t>
+      </w:r>
+      <w:r>
+        <w:rPr>
+          <w:rFonts w:ascii="Helvetica" w:hAnsi="Helvetica"/>
+          <w:bCs/>
+          <w:i/>
+          <w:iCs/>
+          <w:sz w:val="22"/>
+          <w:szCs w:val="22"/>
+          <w:lang w:val="en-US"/>
+        </w:rPr>
+        <w:tab/>
+      </w:r>
+      <w:r>
+        <w:rPr>
+          <w:rFonts w:ascii="Helvetica" w:hAnsi="Helvetica"/>
+          <w:bCs/>
+          <w:i/>
+          <w:iCs/>
+          <w:sz w:val="22"/>
+          <w:szCs w:val="22"/>
+          <w:lang w:val="en-US"/>
+        </w:rPr>
+        <w:tab/>
+      </w:r>
+    </w:p>
+    <w:p>
+      <w:pPr>
+        <w:rPr>
+          <w:rFonts w:ascii="Helvetica" w:hAnsi="Helvetica"/>
+          <w:bCs/>
+          <w:sz w:val="22"/>
+          <w:szCs w:val="22"/>
+          <w:lang w:val="en-US"/>
+        </w:rPr>
+      </w:pPr>
+      <w:r>
+        <w:rPr>
+          <w:rFonts w:ascii="Helvetica" w:hAnsi="Helvetica"/>
+          <w:bCs/>
+          <w:sz w:val="22"/>
+          <w:szCs w:val="22"/>
+          <w:lang w:val="en-US"/>
+        </w:rPr>
+        <w:t>output tag, there are two output files cre</w:t>
+      </w:r>
+      <w:r>
+        <w:rPr>
+          <w:rFonts w:ascii="Helvetica" w:hAnsi="Helvetica"/>
+          <w:bCs/>
+          <w:sz w:val="22"/>
+          <w:szCs w:val="22"/>
+          <w:lang w:val="en-US"/>
+        </w:rPr>
+        <w:t xml:space="preserve">ated, a </w:t>
+      </w:r>
+      <w:r>
+        <w:rPr>
+          <w:rFonts w:ascii="Helvetica" w:hAnsi="Helvetica"/>
+          <w:bCs/>
+          <w:sz w:val="22"/>
+          <w:szCs w:val="22"/>
+          <w:lang w:val="en-US"/>
+        </w:rPr>
+        <w:t>detailed file with information about all of the ORFs (01.glimmer.detailed) and a file only containing the resulting predictions (01.glimmer.predicted)</w:t>
+      </w:r>
+    </w:p>
+    <w:p>
+      <w:pPr>
+        <w:rPr>
+          <w:rFonts w:ascii="Helvetica" w:hAnsi="Helvetica"/>
+          <w:bCs/>
+          <w:sz w:val="22"/>
+          <w:szCs w:val="22"/>
+        </w:rPr>
+      </w:pPr>
+    </w:p>
+    <w:p>
+      <w:pPr>
+        <w:pStyle w:val="ListParagraph"/>
         <w:numPr>
           <w:ilvl w:val="0"/>
-          <w:numId w:val="1"/>
+          <w:numId w:val="3"/>
         </w:numPr>
         <w:rPr>
           <w:rFonts w:ascii="Helvetica" w:hAnsi="Helvetica"/>
-          <w:sz w:val="22"/>
-          <w:szCs w:val="22"/>
-        </w:rPr>
-      </w:pPr>
-      <w:r>
-        <w:rPr>
-          <w:rFonts w:ascii="Helvetica" w:hAnsi="Helvetica"/>
-          <w:sz w:val="22"/>
-          <w:szCs w:val="22"/>
-        </w:rPr>
-        <w:t xml:space="preserve">From GENSCAN output, extract the amino acid and nucleotide sequences and make separate files for each. </w:t>
-      </w:r>
-    </w:p>
-    <w:p>
-      <w:pPr>
-        <w:ind w:left="720"/>
-        <w:rPr>
-          <w:rFonts w:ascii="Helvetica" w:hAnsi="Helvetica"/>
-          <w:sz w:val="22"/>
-          <w:szCs w:val="22"/>
-        </w:rPr>
-      </w:pPr>
-    </w:p>
-    <w:p>
-      <w:pPr>
-        <w:ind w:left="720"/>
+          <w:bCs/>
+          <w:sz w:val="22"/>
+          <w:szCs w:val="22"/>
+        </w:rPr>
+      </w:pPr>
+      <w:r>
+        <w:rPr>
+          <w:rFonts w:ascii="Helvetica" w:hAnsi="Helvetica"/>
+          <w:bCs/>
+          <w:sz w:val="22"/>
+          <w:szCs w:val="22"/>
+        </w:rPr>
+        <w:t>Long ORFs are provided to construct the training set, what other two sources of sequences can be used instead</w:t>
+      </w:r>
+      <w:r>
+        <w:rPr>
+          <w:rFonts w:ascii="Helvetica" w:hAnsi="Helvetica"/>
+          <w:bCs/>
+          <w:sz w:val="22"/>
+          <w:szCs w:val="22"/>
+        </w:rPr>
+        <w:t xml:space="preserve"> of or in addition to long ORFs</w:t>
+      </w:r>
+      <w:r>
+        <w:rPr>
+          <w:rFonts w:ascii="Helvetica" w:hAnsi="Helvetica"/>
+          <w:bCs/>
+          <w:sz w:val="22"/>
+          <w:szCs w:val="22"/>
+        </w:rPr>
+        <w:t xml:space="preserve">? </w:t>
+      </w:r>
+      <w:r>
         <w:rPr>
           <w:rFonts w:ascii="Helvetica" w:eastAsia="MS Mincho" w:hAnsi="Helvetica" w:cs="MS Mincho"/>
-          <w:sz w:val="22"/>
-          <w:szCs w:val="22"/>
-        </w:rPr>
-      </w:pPr>
-      <w:r>
-        <w:rPr>
-          <w:rFonts w:ascii="Helvetica" w:eastAsia="MS Mincho" w:hAnsi="Helvetica" w:cs="MS Mincho"/>
-          <w:sz w:val="22"/>
-          <w:szCs w:val="22"/>
-        </w:rPr>
-        <w:t xml:space="preserve">The files are called </w:t>
-      </w:r>
-      <w:proofErr w:type="spellStart"/>
-      <w:r>
-        <w:rPr>
-          <w:rFonts w:ascii="Helvetica" w:eastAsia="MS Mincho" w:hAnsi="Helvetica" w:cs="MS Mincho"/>
-          <w:sz w:val="22"/>
-          <w:szCs w:val="22"/>
-        </w:rPr>
-        <w:t>peptide_out</w:t>
-      </w:r>
-      <w:proofErr w:type="spellEnd"/>
-      <w:r>
-        <w:rPr>
-          <w:rFonts w:ascii="Helvetica" w:eastAsia="MS Mincho" w:hAnsi="Helvetica" w:cs="MS Mincho"/>
-          <w:sz w:val="22"/>
-          <w:szCs w:val="22"/>
-        </w:rPr>
-        <w:t xml:space="preserve"> and </w:t>
-      </w:r>
-      <w:proofErr w:type="spellStart"/>
-      <w:r>
-        <w:rPr>
-          <w:rFonts w:ascii="Helvetica" w:eastAsia="MS Mincho" w:hAnsi="Helvetica" w:cs="MS Mincho"/>
-          <w:sz w:val="22"/>
-          <w:szCs w:val="22"/>
-        </w:rPr>
-        <w:t>nucleotide_out</w:t>
-      </w:r>
-      <w:proofErr w:type="spellEnd"/>
-      <w:r>
-        <w:rPr>
-          <w:rFonts w:ascii="Helvetica" w:eastAsia="MS Mincho" w:hAnsi="Helvetica" w:cs="MS Mincho"/>
-          <w:sz w:val="22"/>
-          <w:szCs w:val="22"/>
-        </w:rPr>
-        <w:t xml:space="preserve"> respectively.</w:t>
-      </w:r>
-    </w:p>
-    <w:p>
-      <w:pPr>
-        <w:ind w:left="720"/>
-        <w:rPr>
-          <w:rFonts w:ascii="Helvetica" w:hAnsi="Helvetica"/>
-          <w:sz w:val="22"/>
-          <w:szCs w:val="22"/>
-        </w:rPr>
-      </w:pPr>
-    </w:p>
-    <w:p>
-      <w:pPr>
+          <w:bCs/>
+          <w:sz w:val="22"/>
+          <w:szCs w:val="22"/>
+        </w:rPr>
+        <w:t> +</w:t>
+      </w:r>
+    </w:p>
+    <w:p>
+      <w:pPr>
+        <w:rPr>
+          <w:rFonts w:ascii="Helvetica" w:hAnsi="Helvetica"/>
+          <w:bCs/>
+          <w:sz w:val="22"/>
+          <w:szCs w:val="22"/>
+        </w:rPr>
+      </w:pPr>
+    </w:p>
+    <w:p>
+      <w:pPr>
+        <w:rPr>
+          <w:rFonts w:ascii="Helvetica" w:hAnsi="Helvetica"/>
+          <w:bCs/>
+          <w:sz w:val="22"/>
+          <w:szCs w:val="22"/>
+          <w:lang w:val="en-US"/>
+        </w:rPr>
+      </w:pPr>
+      <w:r>
+        <w:rPr>
+          <w:rFonts w:ascii="Helvetica" w:hAnsi="Helvetica"/>
+          <w:bCs/>
+          <w:sz w:val="22"/>
+          <w:szCs w:val="22"/>
+          <w:lang w:val="en-US"/>
+        </w:rPr>
+        <w:t>Besides using long, non-overlapping ORFs, it is possible to use known genes from the genome, which can be derived from homology searches, or to use genes, which are evolutionary related, as in similar species.</w:t>
+      </w:r>
+    </w:p>
+    <w:p>
+      <w:pPr>
+        <w:rPr>
+          <w:rFonts w:ascii="Helvetica" w:hAnsi="Helvetica"/>
+          <w:bCs/>
+          <w:sz w:val="22"/>
+          <w:szCs w:val="22"/>
+        </w:rPr>
+      </w:pPr>
+    </w:p>
+    <w:p>
+      <w:pPr>
+        <w:pStyle w:val="ListParagraph"/>
         <w:numPr>
           <w:ilvl w:val="0"/>
-          <w:numId w:val="1"/>
+          <w:numId w:val="3"/>
+        </w:numPr>
+        <w:rPr>
+          <w:rFonts w:ascii="Helvetica" w:hAnsi="Helvetica"/>
+          <w:bCs/>
+          <w:sz w:val="22"/>
+          <w:szCs w:val="22"/>
+        </w:rPr>
+      </w:pPr>
+      <w:r>
+        <w:rPr>
+          <w:rFonts w:ascii="Helvetica" w:hAnsi="Helvetica"/>
+          <w:bCs/>
+          <w:sz w:val="22"/>
+          <w:szCs w:val="22"/>
+        </w:rPr>
+        <w:t>Is G</w:t>
+      </w:r>
+      <w:r>
+        <w:rPr>
+          <w:rFonts w:ascii="Helvetica" w:hAnsi="Helvetica"/>
+          <w:bCs/>
+          <w:sz w:val="22"/>
+          <w:szCs w:val="22"/>
+        </w:rPr>
+        <w:t>limmer suitable for all genomes? Why</w:t>
+      </w:r>
+      <w:r>
+        <w:rPr>
+          <w:rFonts w:ascii="Helvetica" w:hAnsi="Helvetica"/>
+          <w:bCs/>
+          <w:sz w:val="22"/>
+          <w:szCs w:val="22"/>
+        </w:rPr>
+        <w:t xml:space="preserve">? </w:t>
+      </w:r>
+      <w:r>
+        <w:rPr>
+          <w:rFonts w:ascii="Helvetica" w:eastAsia="MS Mincho" w:hAnsi="Helvetica" w:cs="MS Mincho"/>
+          <w:bCs/>
+          <w:sz w:val="22"/>
+          <w:szCs w:val="22"/>
+        </w:rPr>
+        <w:t> +</w:t>
+      </w:r>
+    </w:p>
+    <w:p>
+      <w:pPr>
+        <w:rPr>
+          <w:rFonts w:ascii="Helvetica" w:hAnsi="Helvetica"/>
+          <w:bCs/>
+          <w:sz w:val="22"/>
+          <w:szCs w:val="22"/>
+        </w:rPr>
+      </w:pPr>
+    </w:p>
+    <w:p>
+      <w:pPr>
+        <w:rPr>
+          <w:rFonts w:ascii="Helvetica" w:hAnsi="Helvetica"/>
+          <w:bCs/>
+          <w:sz w:val="22"/>
+          <w:szCs w:val="22"/>
+          <w:lang w:val="en-US"/>
+        </w:rPr>
+      </w:pPr>
+      <w:r>
+        <w:rPr>
+          <w:rFonts w:ascii="Helvetica" w:hAnsi="Helvetica"/>
+          <w:bCs/>
+          <w:sz w:val="22"/>
+          <w:szCs w:val="22"/>
+          <w:lang w:val="en-US"/>
+        </w:rPr>
+        <w:t>Glimmer and its programs are</w:t>
+      </w:r>
+      <w:r>
+        <w:rPr>
+          <w:rFonts w:ascii="Helvetica" w:hAnsi="Helvetica"/>
+          <w:bCs/>
+          <w:sz w:val="22"/>
+          <w:szCs w:val="22"/>
+          <w:lang w:val="en-US"/>
+        </w:rPr>
+        <w:t xml:space="preserve"> exclusively used for prediction of genes in microbial genomes. For eukaryotes, it does not account for the case that stop codons can be in introns and would therefore not terminate the ORF.</w:t>
+      </w:r>
+    </w:p>
+    <w:p>
+      <w:pPr>
+        <w:rPr>
+          <w:rFonts w:ascii="Helvetica" w:hAnsi="Helvetica"/>
+          <w:bCs/>
+          <w:sz w:val="22"/>
+          <w:szCs w:val="22"/>
+        </w:rPr>
+      </w:pPr>
+    </w:p>
+    <w:p>
+      <w:pPr>
+        <w:numPr>
+          <w:ilvl w:val="0"/>
+          <w:numId w:val="3"/>
+        </w:numPr>
+        <w:rPr>
+          <w:rFonts w:ascii="Helvetica" w:hAnsi="Helvetica"/>
+          <w:bCs/>
+          <w:sz w:val="22"/>
+          <w:szCs w:val="22"/>
+        </w:rPr>
+      </w:pPr>
+      <w:r>
+        <w:rPr>
+          <w:rFonts w:ascii="Helvetica" w:hAnsi="Helvetica"/>
+          <w:bCs/>
+          <w:sz w:val="22"/>
+          <w:szCs w:val="22"/>
+        </w:rPr>
+        <w:t>Make a histogram of predicted gene lengths for each genome in R  +</w:t>
+      </w:r>
+    </w:p>
+    <w:p>
+      <w:pPr>
+        <w:rPr>
+          <w:rFonts w:ascii="Helvetica" w:hAnsi="Helvetica"/>
+          <w:bCs/>
+          <w:sz w:val="22"/>
+          <w:szCs w:val="22"/>
+        </w:rPr>
+      </w:pPr>
+    </w:p>
+    <w:p>
+      <w:pPr>
+        <w:rPr>
+          <w:rFonts w:ascii="Helvetica" w:hAnsi="Helvetica"/>
+          <w:bCs/>
+          <w:sz w:val="22"/>
+          <w:szCs w:val="22"/>
+        </w:rPr>
+      </w:pPr>
+      <w:proofErr w:type="spellStart"/>
+      <w:r>
+        <w:rPr>
+          <w:rFonts w:ascii="Helvetica" w:hAnsi="Helvetica"/>
+          <w:bCs/>
+          <w:sz w:val="22"/>
+          <w:szCs w:val="22"/>
+        </w:rPr>
+        <w:t>install.packages</w:t>
+      </w:r>
+      <w:proofErr w:type="spellEnd"/>
+      <w:r>
+        <w:rPr>
+          <w:rFonts w:ascii="Helvetica" w:hAnsi="Helvetica"/>
+          <w:bCs/>
+          <w:sz w:val="22"/>
+          <w:szCs w:val="22"/>
+        </w:rPr>
+        <w:t>('ggplot2')</w:t>
+      </w:r>
+    </w:p>
+    <w:p>
+      <w:pPr>
+        <w:rPr>
+          <w:rFonts w:ascii="Helvetica" w:hAnsi="Helvetica"/>
+          <w:bCs/>
+          <w:sz w:val="22"/>
+          <w:szCs w:val="22"/>
+        </w:rPr>
+      </w:pPr>
+      <w:r>
+        <w:rPr>
+          <w:rFonts w:ascii="Helvetica" w:hAnsi="Helvetica"/>
+          <w:bCs/>
+          <w:sz w:val="22"/>
+          <w:szCs w:val="22"/>
+        </w:rPr>
+        <w:t>library(ggplot2)</w:t>
+      </w:r>
+    </w:p>
+    <w:p>
+      <w:pPr>
+        <w:rPr>
+          <w:rFonts w:ascii="Helvetica" w:hAnsi="Helvetica"/>
+          <w:bCs/>
+          <w:sz w:val="22"/>
+          <w:szCs w:val="22"/>
+        </w:rPr>
+      </w:pPr>
+      <w:proofErr w:type="spellStart"/>
+      <w:r>
+        <w:rPr>
+          <w:rFonts w:ascii="Helvetica" w:hAnsi="Helvetica"/>
+          <w:bCs/>
+          <w:sz w:val="22"/>
+          <w:szCs w:val="22"/>
+        </w:rPr>
+        <w:t>plotGlimmer</w:t>
+      </w:r>
+      <w:proofErr w:type="spellEnd"/>
+      <w:r>
+        <w:rPr>
+          <w:rFonts w:ascii="Helvetica" w:hAnsi="Helvetica"/>
+          <w:bCs/>
+          <w:sz w:val="22"/>
+          <w:szCs w:val="22"/>
+        </w:rPr>
+        <w:t xml:space="preserve"> = function (file= '01.glimmer.predict' ) { +t = </w:t>
+      </w:r>
+      <w:proofErr w:type="spellStart"/>
+      <w:r>
+        <w:rPr>
+          <w:rFonts w:ascii="Helvetica" w:hAnsi="Helvetica"/>
+          <w:bCs/>
+          <w:sz w:val="22"/>
+          <w:szCs w:val="22"/>
+        </w:rPr>
+        <w:t>read.table</w:t>
+      </w:r>
+      <w:proofErr w:type="spellEnd"/>
+      <w:r>
+        <w:rPr>
+          <w:rFonts w:ascii="Helvetica" w:hAnsi="Helvetica"/>
+          <w:bCs/>
+          <w:sz w:val="22"/>
+          <w:szCs w:val="22"/>
+        </w:rPr>
+        <w:t xml:space="preserve">(file, header = F, skip = 1 ) +c = </w:t>
+      </w:r>
+      <w:proofErr w:type="spellStart"/>
+      <w:r>
+        <w:rPr>
+          <w:rFonts w:ascii="Helvetica" w:hAnsi="Helvetica"/>
+          <w:bCs/>
+          <w:sz w:val="22"/>
+          <w:szCs w:val="22"/>
+        </w:rPr>
+        <w:t>data.frame</w:t>
+      </w:r>
+      <w:proofErr w:type="spellEnd"/>
+      <w:r>
+        <w:rPr>
+          <w:rFonts w:ascii="Helvetica" w:hAnsi="Helvetica"/>
+          <w:bCs/>
+          <w:sz w:val="22"/>
+          <w:szCs w:val="22"/>
+        </w:rPr>
+        <w:t>(size=abs(t[, 2 ]-t[, 3 ])) +</w:t>
+      </w:r>
+      <w:proofErr w:type="spellStart"/>
+      <w:r>
+        <w:rPr>
+          <w:rFonts w:ascii="Helvetica" w:hAnsi="Helvetica"/>
+          <w:bCs/>
+          <w:sz w:val="22"/>
+          <w:szCs w:val="22"/>
+        </w:rPr>
+        <w:t>ggplot</w:t>
+      </w:r>
+      <w:proofErr w:type="spellEnd"/>
+      <w:r>
+        <w:rPr>
+          <w:rFonts w:ascii="Helvetica" w:hAnsi="Helvetica"/>
+          <w:bCs/>
+          <w:sz w:val="22"/>
+          <w:szCs w:val="22"/>
+        </w:rPr>
+        <w:t xml:space="preserve">(c, </w:t>
+      </w:r>
+      <w:proofErr w:type="spellStart"/>
+      <w:r>
+        <w:rPr>
+          <w:rFonts w:ascii="Helvetica" w:hAnsi="Helvetica"/>
+          <w:bCs/>
+          <w:sz w:val="22"/>
+          <w:szCs w:val="22"/>
+        </w:rPr>
+        <w:t>aes</w:t>
+      </w:r>
+      <w:proofErr w:type="spellEnd"/>
+      <w:r>
+        <w:rPr>
+          <w:rFonts w:ascii="Helvetica" w:hAnsi="Helvetica"/>
+          <w:bCs/>
+          <w:sz w:val="22"/>
+          <w:szCs w:val="22"/>
+        </w:rPr>
+        <w:t>(size))+</w:t>
+      </w:r>
+      <w:proofErr w:type="spellStart"/>
+      <w:r>
+        <w:rPr>
+          <w:rFonts w:ascii="Helvetica" w:hAnsi="Helvetica"/>
+          <w:bCs/>
+          <w:sz w:val="22"/>
+          <w:szCs w:val="22"/>
+        </w:rPr>
+        <w:t>geom_histogram</w:t>
+      </w:r>
+      <w:proofErr w:type="spellEnd"/>
+      <w:r>
+        <w:rPr>
+          <w:rFonts w:ascii="Helvetica" w:hAnsi="Helvetica"/>
+          <w:bCs/>
+          <w:sz w:val="22"/>
+          <w:szCs w:val="22"/>
+        </w:rPr>
+        <w:t>(</w:t>
+      </w:r>
+      <w:proofErr w:type="spellStart"/>
+      <w:r>
+        <w:rPr>
+          <w:rFonts w:ascii="Helvetica" w:hAnsi="Helvetica"/>
+          <w:bCs/>
+          <w:sz w:val="22"/>
+          <w:szCs w:val="22"/>
+        </w:rPr>
+        <w:t>binwidth</w:t>
+      </w:r>
+      <w:proofErr w:type="spellEnd"/>
+      <w:r>
+        <w:rPr>
+          <w:rFonts w:ascii="Helvetica" w:hAnsi="Helvetica"/>
+          <w:bCs/>
+          <w:sz w:val="22"/>
+          <w:szCs w:val="22"/>
+        </w:rPr>
+        <w:t>= 1000 )+</w:t>
+      </w:r>
+      <w:proofErr w:type="spellStart"/>
+      <w:r>
+        <w:rPr>
+          <w:rFonts w:ascii="Helvetica" w:hAnsi="Helvetica"/>
+          <w:bCs/>
+          <w:sz w:val="22"/>
+          <w:szCs w:val="22"/>
+        </w:rPr>
+        <w:t>ggtitle</w:t>
+      </w:r>
+      <w:proofErr w:type="spellEnd"/>
+      <w:r>
+        <w:rPr>
+          <w:rFonts w:ascii="Helvetica" w:hAnsi="Helvetica"/>
+          <w:bCs/>
+          <w:sz w:val="22"/>
+          <w:szCs w:val="22"/>
+        </w:rPr>
+        <w:t xml:space="preserve">(file) </w:t>
+      </w:r>
+    </w:p>
+    <w:p>
+      <w:pPr>
+        <w:rPr>
+          <w:rFonts w:ascii="Helvetica" w:hAnsi="Helvetica"/>
+          <w:bCs/>
+          <w:sz w:val="22"/>
+          <w:szCs w:val="22"/>
+        </w:rPr>
+      </w:pPr>
+      <w:r>
+        <w:rPr>
+          <w:rFonts w:ascii="Helvetica" w:hAnsi="Helvetica"/>
+          <w:bCs/>
+          <w:sz w:val="22"/>
+          <w:szCs w:val="22"/>
+        </w:rPr>
+        <w:t>}</w:t>
+      </w:r>
+    </w:p>
+    <w:p>
+      <w:pPr>
+        <w:rPr>
+          <w:rFonts w:ascii="Helvetica" w:hAnsi="Helvetica"/>
+          <w:bCs/>
+          <w:sz w:val="22"/>
+          <w:szCs w:val="22"/>
+        </w:rPr>
+      </w:pPr>
+      <w:proofErr w:type="spellStart"/>
+      <w:r>
+        <w:rPr>
+          <w:rFonts w:ascii="Helvetica" w:hAnsi="Helvetica"/>
+          <w:bCs/>
+          <w:sz w:val="22"/>
+          <w:szCs w:val="22"/>
+        </w:rPr>
+        <w:t>plotGlimmer</w:t>
+      </w:r>
+      <w:proofErr w:type="spellEnd"/>
+      <w:r>
+        <w:rPr>
+          <w:rFonts w:ascii="Helvetica" w:hAnsi="Helvetica"/>
+          <w:bCs/>
+          <w:sz w:val="22"/>
+          <w:szCs w:val="22"/>
+        </w:rPr>
+        <w:t>()</w:t>
+      </w:r>
+    </w:p>
+    <w:p>
+      <w:pPr>
+        <w:rPr>
+          <w:rFonts w:ascii="Helvetica" w:hAnsi="Helvetica"/>
+          <w:bCs/>
+          <w:sz w:val="22"/>
+          <w:szCs w:val="22"/>
+        </w:rPr>
+      </w:pPr>
+    </w:p>
+    <w:p>
+      <w:pPr>
+        <w:rPr>
+          <w:rFonts w:ascii="Helvetica" w:hAnsi="Helvetica"/>
+          <w:bCs/>
+          <w:sz w:val="22"/>
+          <w:szCs w:val="22"/>
+        </w:rPr>
+      </w:pPr>
+      <w:r>
+        <w:rPr>
+          <w:rFonts w:ascii="Helvetica" w:hAnsi="Helvetica"/>
+          <w:bCs/>
+          <w:noProof/>
+          <w:sz w:val="22"/>
+          <w:szCs w:val="22"/>
+        </w:rPr>
+        <w:drawing>
+          <wp:inline distT="0" distB="0" distL="0" distR="0" wp14:anchorId="7750E5D4" wp14:editId="3B495A7C">
+            <wp:extent cx="5935980" cy="5059680"/>
+            <wp:effectExtent l="0" t="0" r="7620" b="0"/>
+            <wp:docPr id="4" name="Picture 4" descr="../../../../../Desktop/Screen%20Shot%202018-05-08%20at%205.14"/>
+            <wp:cNvGraphicFramePr>
+              <a:graphicFrameLocks xmlns:a="http://schemas.openxmlformats.org/drawingml/2006/main" noChangeAspect="1"/>
+            </wp:cNvGraphicFramePr>
+            <a:graphic xmlns:a="http://schemas.openxmlformats.org/drawingml/2006/main">
+              <a:graphicData uri="http://schemas.openxmlformats.org/drawingml/2006/picture">
+                <pic:pic xmlns:pic="http://schemas.openxmlformats.org/drawingml/2006/picture">
+                  <pic:nvPicPr>
+                    <pic:cNvPr id="0" name="Picture 8" descr="../../../../../Desktop/Screen%20Shot%202018-05-08%20at%205.14"/>
+                    <pic:cNvPicPr>
+                      <a:picLocks noChangeAspect="1" noChangeArrowheads="1"/>
+                    </pic:cNvPicPr>
+                  </pic:nvPicPr>
+                  <pic:blipFill>
+                    <a:blip r:embed="rId5">
+                      <a:extLst>
+                        <a:ext uri="{28A0092B-C50C-407E-A947-70E740481C1C}">
+                          <a14:useLocalDpi xmlns:a14="http://schemas.microsoft.com/office/drawing/2010/main" val="0"/>
+                        </a:ext>
+                      </a:extLst>
+                    </a:blip>
+                    <a:srcRect/>
+                    <a:stretch>
+                      <a:fillRect/>
+                    </a:stretch>
+                  </pic:blipFill>
+                  <pic:spPr bwMode="auto">
+                    <a:xfrm>
+                      <a:off x="0" y="0"/>
+                      <a:ext cx="5935980" cy="5059680"/>
+                    </a:xfrm>
+                    <a:prstGeom prst="rect">
+                      <a:avLst/>
+                    </a:prstGeom>
+                    <a:noFill/>
+                    <a:ln>
+                      <a:noFill/>
+                    </a:ln>
+                  </pic:spPr>
+                </pic:pic>
+              </a:graphicData>
+            </a:graphic>
+          </wp:inline>
+        </w:drawing>
+      </w:r>
+    </w:p>
+    <w:p>
+      <w:pPr>
+        <w:rPr>
+          <w:rFonts w:ascii="Helvetica" w:hAnsi="Helvetica"/>
+          <w:bCs/>
+          <w:sz w:val="22"/>
+          <w:szCs w:val="22"/>
+        </w:rPr>
+      </w:pPr>
+    </w:p>
+    <w:p>
+      <w:pPr>
+        <w:numPr>
+          <w:ilvl w:val="0"/>
+          <w:numId w:val="2"/>
+        </w:numPr>
+        <w:rPr>
+          <w:rFonts w:ascii="Helvetica" w:hAnsi="Helvetica"/>
+          <w:bCs/>
+          <w:sz w:val="22"/>
+          <w:szCs w:val="22"/>
+        </w:rPr>
+      </w:pPr>
+      <w:r>
+        <w:rPr>
+          <w:rFonts w:ascii="Helvetica" w:hAnsi="Helvetica"/>
+          <w:bCs/>
+          <w:sz w:val="22"/>
+          <w:szCs w:val="22"/>
+        </w:rPr>
+        <w:t>Do all gene sizes follow the same</w:t>
+      </w:r>
+      <w:r>
+        <w:rPr>
+          <w:rFonts w:ascii="Helvetica" w:hAnsi="Helvetica"/>
+          <w:bCs/>
+          <w:sz w:val="22"/>
+          <w:szCs w:val="22"/>
+        </w:rPr>
+        <w:t xml:space="preserve"> distribution in all genomes?</w:t>
+      </w:r>
+    </w:p>
+    <w:p>
+      <w:pPr>
+        <w:rPr>
+          <w:rFonts w:ascii="Helvetica" w:hAnsi="Helvetica"/>
+          <w:bCs/>
+          <w:sz w:val="22"/>
+          <w:szCs w:val="22"/>
+        </w:rPr>
+      </w:pPr>
+    </w:p>
+    <w:p>
+      <w:pPr>
+        <w:rPr>
+          <w:rFonts w:ascii="Helvetica" w:hAnsi="Helvetica"/>
+          <w:bCs/>
+          <w:sz w:val="22"/>
+          <w:szCs w:val="22"/>
+          <w:lang w:val="en-US"/>
+        </w:rPr>
+      </w:pPr>
+      <w:r>
+        <w:rPr>
+          <w:rFonts w:ascii="Helvetica" w:hAnsi="Helvetica"/>
+          <w:bCs/>
+          <w:sz w:val="22"/>
+          <w:szCs w:val="22"/>
+          <w:lang w:val="en-US"/>
+        </w:rPr>
+        <w:t>The shape of the prokaryotes histograms (16, 20, 44, 47) look more or less the same. Compared to prokaryotes (16, 20, 44, 47), eukaryotes (29) have less genes relative to their genome size, as eukaryotes have introns. The prokaryotic genes are less dense.</w:t>
+      </w:r>
+    </w:p>
+    <w:p>
+      <w:pPr>
+        <w:rPr>
+          <w:rFonts w:ascii="Helvetica" w:hAnsi="Helvetica"/>
+          <w:bCs/>
+          <w:sz w:val="22"/>
+          <w:szCs w:val="22"/>
+        </w:rPr>
+      </w:pPr>
+      <w:r>
+        <w:rPr>
+          <w:rFonts w:ascii="Helvetica" w:hAnsi="Helvetica"/>
+          <w:bCs/>
+          <w:sz w:val="22"/>
+          <w:szCs w:val="22"/>
+        </w:rPr>
+        <w:t xml:space="preserve"> </w:t>
+      </w:r>
+    </w:p>
+    <w:p>
+      <w:pPr>
+        <w:numPr>
+          <w:ilvl w:val="0"/>
+          <w:numId w:val="2"/>
+        </w:numPr>
+        <w:rPr>
+          <w:rFonts w:ascii="Helvetica" w:hAnsi="Helvetica"/>
+          <w:bCs/>
+          <w:sz w:val="22"/>
+          <w:szCs w:val="22"/>
+        </w:rPr>
+      </w:pPr>
+      <w:r>
+        <w:rPr>
+          <w:rFonts w:ascii="Helvetica" w:hAnsi="Helvetica"/>
+          <w:bCs/>
+          <w:sz w:val="22"/>
+          <w:szCs w:val="22"/>
+        </w:rPr>
+        <w:t>Extract the protein sequences from the pr</w:t>
+      </w:r>
+      <w:r>
+        <w:rPr>
+          <w:rFonts w:ascii="Helvetica" w:hAnsi="Helvetica"/>
+          <w:bCs/>
+          <w:sz w:val="22"/>
+          <w:szCs w:val="22"/>
+        </w:rPr>
+        <w:t xml:space="preserve">edicted genes obtained. Use the </w:t>
+      </w:r>
+      <w:r>
+        <w:rPr>
+          <w:rFonts w:ascii="Helvetica" w:hAnsi="Helvetica"/>
+          <w:bCs/>
+          <w:sz w:val="22"/>
+          <w:szCs w:val="22"/>
+        </w:rPr>
+        <w:t>script  +parseGlimmer.py.2 ava</w:t>
+      </w:r>
+      <w:r>
+        <w:rPr>
+          <w:rFonts w:ascii="Helvetica" w:hAnsi="Helvetica"/>
+          <w:bCs/>
+          <w:sz w:val="22"/>
+          <w:szCs w:val="22"/>
+        </w:rPr>
+        <w:t>ilable in the script directory.</w:t>
+      </w:r>
+    </w:p>
+    <w:p>
+      <w:pPr>
+        <w:ind w:left="360"/>
+        <w:rPr>
+          <w:rFonts w:ascii="Helvetica" w:hAnsi="Helvetica"/>
+          <w:bCs/>
+          <w:sz w:val="22"/>
+          <w:szCs w:val="22"/>
+        </w:rPr>
+      </w:pPr>
+    </w:p>
+    <w:p>
+      <w:pPr>
+        <w:rPr>
+          <w:rFonts w:ascii="Helvetica" w:hAnsi="Helvetica"/>
+          <w:bCs/>
+          <w:sz w:val="22"/>
+          <w:szCs w:val="22"/>
+          <w:lang w:val="en-US"/>
+        </w:rPr>
+      </w:pPr>
+      <w:r>
+        <w:rPr>
+          <w:rFonts w:ascii="Helvetica" w:hAnsi="Helvetica"/>
+          <w:bCs/>
+          <w:sz w:val="22"/>
+          <w:szCs w:val="22"/>
+          <w:lang w:val="en-US"/>
+        </w:rPr>
+        <w:t xml:space="preserve">The </w:t>
+      </w:r>
+      <w:proofErr w:type="spellStart"/>
+      <w:r>
+        <w:rPr>
+          <w:rFonts w:ascii="Helvetica" w:hAnsi="Helvetica"/>
+          <w:bCs/>
+          <w:sz w:val="22"/>
+          <w:szCs w:val="22"/>
+          <w:lang w:val="en-US"/>
+        </w:rPr>
+        <w:t>pfa</w:t>
+      </w:r>
+      <w:proofErr w:type="spellEnd"/>
+      <w:r>
+        <w:rPr>
+          <w:rFonts w:ascii="Helvetica" w:hAnsi="Helvetica"/>
+          <w:bCs/>
+          <w:sz w:val="22"/>
+          <w:szCs w:val="22"/>
+          <w:lang w:val="en-US"/>
+        </w:rPr>
+        <w:t>-files are attached.</w:t>
+      </w:r>
+    </w:p>
+    <w:p>
+      <w:pPr>
+        <w:rPr>
+          <w:rFonts w:ascii="Helvetica" w:hAnsi="Helvetica"/>
+          <w:bCs/>
+          <w:sz w:val="22"/>
+          <w:szCs w:val="22"/>
+          <w:lang w:val="en-US"/>
+        </w:rPr>
+      </w:pPr>
+    </w:p>
+    <w:p>
+      <w:pPr>
+        <w:rPr>
+          <w:rFonts w:ascii="Helvetica" w:hAnsi="Helvetica"/>
+          <w:b/>
+          <w:bCs/>
+          <w:sz w:val="22"/>
+          <w:szCs w:val="22"/>
+        </w:rPr>
+      </w:pPr>
+      <w:r>
+        <w:rPr>
+          <w:rFonts w:ascii="Helvetica" w:hAnsi="Helvetica"/>
+          <w:b/>
+          <w:bCs/>
+          <w:sz w:val="22"/>
+          <w:szCs w:val="22"/>
+        </w:rPr>
+        <w:br w:type="page"/>
+      </w:r>
+    </w:p>
+    <w:p>
+      <w:pPr>
+        <w:rPr>
+          <w:rFonts w:ascii="Helvetica" w:hAnsi="Helvetica"/>
+          <w:b/>
+          <w:bCs/>
+          <w:sz w:val="22"/>
+          <w:szCs w:val="22"/>
+        </w:rPr>
+      </w:pPr>
+    </w:p>
+    <w:p>
+      <w:pPr>
+        <w:rPr>
+          <w:rFonts w:ascii="Helvetica" w:hAnsi="Helvetica"/>
+          <w:sz w:val="22"/>
+          <w:szCs w:val="22"/>
+        </w:rPr>
+      </w:pPr>
+      <w:r>
+        <w:rPr>
+          <w:rFonts w:ascii="Helvetica" w:hAnsi="Helvetica"/>
+          <w:b/>
+          <w:bCs/>
+          <w:sz w:val="22"/>
+          <w:szCs w:val="22"/>
+        </w:rPr>
+        <w:t xml:space="preserve">Exercise 2 - GENSCAN </w:t>
+      </w:r>
+    </w:p>
+    <w:p>
+      <w:pPr>
+        <w:rPr>
+          <w:rFonts w:ascii="Helvetica" w:hAnsi="Helvetica"/>
+          <w:sz w:val="22"/>
+          <w:szCs w:val="22"/>
+        </w:rPr>
+      </w:pPr>
+      <w:r>
+        <w:rPr>
+          <w:rFonts w:ascii="Helvetica" w:hAnsi="Helvetica"/>
+          <w:i/>
+          <w:iCs/>
+          <w:sz w:val="22"/>
+          <w:szCs w:val="22"/>
+        </w:rPr>
+        <w:t xml:space="preserve">Steps for the second part of the exercise. </w:t>
+      </w:r>
+    </w:p>
+    <w:p>
+      <w:pPr>
+        <w:rPr>
+          <w:rFonts w:ascii="Helvetica" w:hAnsi="Helvetica"/>
+          <w:sz w:val="22"/>
+          <w:szCs w:val="22"/>
+        </w:rPr>
+      </w:pPr>
+      <w:r>
+        <w:rPr>
+          <w:rFonts w:ascii="Helvetica" w:hAnsi="Helvetica"/>
+          <w:sz w:val="22"/>
+          <w:szCs w:val="22"/>
+        </w:rPr>
+        <w:t xml:space="preserve">Run </w:t>
+      </w:r>
+      <w:r>
+        <w:rPr>
+          <w:rFonts w:ascii="Helvetica" w:hAnsi="Helvetica"/>
+          <w:b/>
+          <w:bCs/>
+          <w:sz w:val="22"/>
+          <w:szCs w:val="22"/>
+        </w:rPr>
+        <w:t>GENSCAN</w:t>
+      </w:r>
+      <w:r>
+        <w:rPr>
+          <w:rFonts w:ascii="Helvetica" w:hAnsi="Helvetica"/>
+          <w:sz w:val="22"/>
+          <w:szCs w:val="22"/>
+        </w:rPr>
+        <w:t xml:space="preserve"> for the eukaryote provided in Practical 1. Run it, using </w:t>
+      </w:r>
+      <w:proofErr w:type="spellStart"/>
+      <w:r>
+        <w:rPr>
+          <w:rFonts w:ascii="Helvetica" w:hAnsi="Helvetica"/>
+          <w:b/>
+          <w:bCs/>
+          <w:sz w:val="22"/>
+          <w:szCs w:val="22"/>
+        </w:rPr>
+        <w:t>HumanIso.smat</w:t>
+      </w:r>
+      <w:proofErr w:type="spellEnd"/>
+      <w:r>
+        <w:rPr>
+          <w:rFonts w:ascii="Helvetica" w:hAnsi="Helvetica"/>
+          <w:sz w:val="22"/>
+          <w:szCs w:val="22"/>
+        </w:rPr>
+        <w:t xml:space="preserve"> . </w:t>
+      </w:r>
+    </w:p>
+    <w:p>
+      <w:pPr>
+        <w:numPr>
+          <w:ilvl w:val="0"/>
+          <w:numId w:val="3"/>
+        </w:numPr>
+        <w:rPr>
+          <w:rFonts w:ascii="Helvetica" w:hAnsi="Helvetica"/>
+          <w:sz w:val="22"/>
+          <w:szCs w:val="22"/>
+        </w:rPr>
+      </w:pPr>
+      <w:r>
+        <w:rPr>
+          <w:rFonts w:ascii="Helvetica" w:hAnsi="Helvetica"/>
+          <w:sz w:val="22"/>
+          <w:szCs w:val="22"/>
+        </w:rPr>
+        <w:t xml:space="preserve">From GENSCAN output, extract the amino acid and nucleotide sequences and make separate files for each. </w:t>
+      </w:r>
+    </w:p>
+    <w:p>
+      <w:pPr>
+        <w:ind w:left="720"/>
+        <w:rPr>
+          <w:rFonts w:ascii="Helvetica" w:hAnsi="Helvetica"/>
+          <w:sz w:val="22"/>
+          <w:szCs w:val="22"/>
+        </w:rPr>
+      </w:pPr>
+    </w:p>
+    <w:p>
+      <w:pPr>
+        <w:ind w:left="720"/>
+        <w:rPr>
+          <w:rFonts w:ascii="Helvetica" w:eastAsia="MS Mincho" w:hAnsi="Helvetica" w:cs="MS Mincho"/>
+          <w:sz w:val="22"/>
+          <w:szCs w:val="22"/>
+        </w:rPr>
+      </w:pPr>
+      <w:r>
+        <w:rPr>
+          <w:rFonts w:ascii="Helvetica" w:eastAsia="MS Mincho" w:hAnsi="Helvetica" w:cs="MS Mincho"/>
+          <w:sz w:val="22"/>
+          <w:szCs w:val="22"/>
+        </w:rPr>
+        <w:t xml:space="preserve">The files are called </w:t>
+      </w:r>
+      <w:proofErr w:type="spellStart"/>
+      <w:r>
+        <w:rPr>
+          <w:rFonts w:ascii="Helvetica" w:eastAsia="MS Mincho" w:hAnsi="Helvetica" w:cs="MS Mincho"/>
+          <w:sz w:val="22"/>
+          <w:szCs w:val="22"/>
+        </w:rPr>
+        <w:t>peptide_out</w:t>
+      </w:r>
+      <w:proofErr w:type="spellEnd"/>
+      <w:r>
+        <w:rPr>
+          <w:rFonts w:ascii="Helvetica" w:eastAsia="MS Mincho" w:hAnsi="Helvetica" w:cs="MS Mincho"/>
+          <w:sz w:val="22"/>
+          <w:szCs w:val="22"/>
+        </w:rPr>
+        <w:t xml:space="preserve"> and </w:t>
+      </w:r>
+      <w:proofErr w:type="spellStart"/>
+      <w:r>
+        <w:rPr>
+          <w:rFonts w:ascii="Helvetica" w:eastAsia="MS Mincho" w:hAnsi="Helvetica" w:cs="MS Mincho"/>
+          <w:sz w:val="22"/>
+          <w:szCs w:val="22"/>
+        </w:rPr>
+        <w:t>nucleotide_out</w:t>
+      </w:r>
+      <w:proofErr w:type="spellEnd"/>
+      <w:r>
+        <w:rPr>
+          <w:rFonts w:ascii="Helvetica" w:eastAsia="MS Mincho" w:hAnsi="Helvetica" w:cs="MS Mincho"/>
+          <w:sz w:val="22"/>
+          <w:szCs w:val="22"/>
+        </w:rPr>
+        <w:t xml:space="preserve"> respectively.</w:t>
+      </w:r>
+    </w:p>
+    <w:p>
+      <w:pPr>
+        <w:ind w:left="720"/>
+        <w:rPr>
+          <w:rFonts w:ascii="Helvetica" w:hAnsi="Helvetica"/>
+          <w:sz w:val="22"/>
+          <w:szCs w:val="22"/>
+        </w:rPr>
+      </w:pPr>
+    </w:p>
+    <w:p>
+      <w:pPr>
+        <w:numPr>
+          <w:ilvl w:val="0"/>
+          <w:numId w:val="3"/>
         </w:numPr>
         <w:rPr>
           <w:rFonts w:ascii="Helvetica" w:hAnsi="Helvetica"/>
@@ -273,7 +3184,7 @@
                     </pic:cNvPicPr>
                   </pic:nvPicPr>
                   <pic:blipFill>
-                    <a:blip r:embed="rId5">
+                    <a:blip r:embed="rId6">
                       <a:extLst>
                         <a:ext uri="{28A0092B-C50C-407E-A947-70E740481C1C}">
                           <a14:useLocalDpi xmlns:a14="http://schemas.microsoft.com/office/drawing/2010/main" val="0"/>
@@ -328,7 +3239,7 @@
       <w:pPr>
         <w:numPr>
           <w:ilvl w:val="0"/>
-          <w:numId w:val="1"/>
+          <w:numId w:val="3"/>
         </w:numPr>
         <w:rPr>
           <w:rFonts w:ascii="Helvetica" w:hAnsi="Helvetica"/>
@@ -353,8 +3264,6 @@
         <w:t>  </w:t>
       </w:r>
-      <w:bookmarkStart w:id="0" w:name="_GoBack"/>
-      <w:bookmarkEnd w:id="0"/>
     </w:p>
     <w:p>
       <w:pPr>
@@ -538,8 +3447,157 @@
       <w:lvlJc w:val="left"/>
     </w:lvl>
   </w:abstractNum>
+  <w:abstractNum w:abstractNumId="1">
+    <w:nsid w:val="00000002"/>
+    <w:multiLevelType w:val="hybridMultilevel"/>
+    <w:tmpl w:val="00000002"/>
+    <w:lvl w:ilvl="0" w:tplc="00000065">
+      <w:start w:val="8"/>
+      <w:numFmt w:val="decimal"/>
+      <w:lvlText w:val="%1."/>
+      <w:lvlJc w:val="left"/>
+      <w:pPr>
+        <w:ind w:left="360" w:hanging="360"/>
+      </w:pPr>
+    </w:lvl>
+    <w:lvl w:ilvl="1" w:tplc="FFFFFFFF">
+      <w:numFmt w:val="decimal"/>
+      <w:lvlText w:val=""/>
+      <w:lvlJc w:val="left"/>
+    </w:lvl>
+    <w:lvl w:ilvl="2" w:tplc="FFFFFFFF">
+      <w:numFmt w:val="decimal"/>
+      <w:lvlText w:val=""/>
+      <w:lvlJc w:val="left"/>
+    </w:lvl>
+    <w:lvl w:ilvl="3" w:tplc="FFFFFFFF">
+      <w:numFmt w:val="decimal"/>
+      <w:lvlText w:val=""/>
+      <w:lvlJc w:val="left"/>
+    </w:lvl>
+    <w:lvl w:ilvl="4" w:tplc="FFFFFFFF">
+      <w:numFmt w:val="decimal"/>
+      <w:lvlText w:val=""/>
+      <w:lvlJc w:val="left"/>
+    </w:lvl>
+    <w:lvl w:ilvl="5" w:tplc="FFFFFFFF">
+      <w:numFmt w:val="decimal"/>
+      <w:lvlText w:val=""/>
+      <w:lvlJc w:val="left"/>
+    </w:lvl>
+    <w:lvl w:ilvl="6" w:tplc="FFFFFFFF">
+      <w:numFmt w:val="decimal"/>
+      <w:lvlText w:val=""/>
+      <w:lvlJc w:val="left"/>
+    </w:lvl>
+    <w:lvl w:ilvl="7" w:tplc="FFFFFFFF">
+      <w:numFmt w:val="decimal"/>
+      <w:lvlText w:val=""/>
+      <w:lvlJc w:val="left"/>
+    </w:lvl>
+    <w:lvl w:ilvl="8" w:tplc="FFFFFFFF">
+      <w:numFmt w:val="decimal"/>
+      <w:lvlText w:val=""/>
+      <w:lvlJc w:val="left"/>
+    </w:lvl>
+  </w:abstractNum>
+  <w:abstractNum w:abstractNumId="2">
+    <w:nsid w:val="713016A9"/>
+    <w:multiLevelType w:val="hybridMultilevel"/>
+    <w:tmpl w:val="70A28A78"/>
+    <w:lvl w:ilvl="0" w:tplc="0809000F">
+      <w:start w:val="5"/>
+      <w:numFmt w:val="decimal"/>
+      <w:lvlText w:val="%1."/>
+      <w:lvlJc w:val="left"/>
+      <w:pPr>
+        <w:ind w:left="360" w:hanging="360"/>
+      </w:pPr>
+      <w:rPr>
+        <w:rFonts w:hint="default"/>
+      </w:rPr>
+    </w:lvl>
+    <w:lvl w:ilvl="1" w:tplc="08090019" w:tentative="1">
+      <w:start w:val="1"/>
+      <w:numFmt w:val="lowerLetter"/>
+      <w:lvlText w:val="%2."/>
+      <w:lvlJc w:val="left"/>
+      <w:pPr>
+        <w:ind w:left="1080" w:hanging="360"/>
+      </w:pPr>
+    </w:lvl>
+    <w:lvl w:ilvl="2" w:tplc="0809001B" w:tentative="1">
+      <w:start w:val="1"/>
+      <w:numFmt w:val="lowerRoman"/>
+      <w:lvlText w:val="%3."/>
+      <w:lvlJc w:val="right"/>
+      <w:pPr>
+        <w:ind w:left="1800" w:hanging="180"/>
+      </w:pPr>
+    </w:lvl>
+    <w:lvl w:ilvl="3" w:tplc="0809000F" w:tentative="1">
+      <w:start w:val="1"/>
+      <w:numFmt w:val="decimal"/>
+      <w:lvlText w:val="%4."/>
+      <w:lvlJc w:val="left"/>
+      <w:pPr>
+        <w:ind w:left="2520" w:hanging="360"/>
+      </w:pPr>
+    </w:lvl>
+    <w:lvl w:ilvl="4" w:tplc="08090019" w:tentative="1">
+      <w:start w:val="1"/>
+      <w:numFmt w:val="lowerLetter"/>
+      <w:lvlText w:val="%5."/>
+      <w:lvlJc w:val="left"/>
+      <w:pPr>
+        <w:ind w:left="3240" w:hanging="360"/>
+      </w:pPr>
+    </w:lvl>
+    <w:lvl w:ilvl="5" w:tplc="0809001B" w:tentative="1">
+      <w:start w:val="1"/>
+      <w:numFmt w:val="lowerRoman"/>
+      <w:lvlText w:val="%6."/>
+      <w:lvlJc w:val="right"/>
+      <w:pPr>
+        <w:ind w:left="3960" w:hanging="180"/>
+      </w:pPr>
+    </w:lvl>
+    <w:lvl w:ilvl="6" w:tplc="0809000F" w:tentative="1">
+      <w:start w:val="1"/>
+      <w:numFmt w:val="decimal"/>
+      <w:lvlText w:val="%7."/>
+      <w:lvlJc w:val="left"/>
+      <w:pPr>
+        <w:ind w:left="4680" w:hanging="360"/>
+      </w:pPr>
+    </w:lvl>
+    <w:lvl w:ilvl="7" w:tplc="08090019" w:tentative="1">
+      <w:start w:val="1"/>
+      <w:numFmt w:val="lowerLetter"/>
+      <w:lvlText w:val="%8."/>
+      <w:lvlJc w:val="left"/>
+      <w:pPr>
+        <w:ind w:left="5400" w:hanging="360"/>
+      </w:pPr>
+    </w:lvl>
+    <w:lvl w:ilvl="8" w:tplc="0809001B" w:tentative="1">
+      <w:start w:val="1"/>
+      <w:numFmt w:val="lowerRoman"/>
+      <w:lvlText w:val="%9."/>
+      <w:lvlJc w:val="right"/>
+      <w:pPr>
+        <w:ind w:left="6120" w:hanging="180"/>
+      </w:pPr>
+    </w:lvl>
+  </w:abstractNum>
   <w:num w:numId="1">
     <w:abstractNumId w:val="0"/>
+  </w:num>
+  <w:num w:numId="2">
+    <w:abstractNumId w:val="1"/>
+  </w:num>
+  <w:num w:numId="3">
+    <w:abstractNumId w:val="2"/>
   </w:num>
 </w:numbering>
 </file>
@@ -969,6 +4027,17 @@
     <w:semiHidden/>
     <w:unhideWhenUsed/>
   </w:style>
+  <w:style w:type="paragraph" w:styleId="ListParagraph">
+    <w:name w:val="List Paragraph"/>
+    <w:basedOn w:val="Normal"/>
+    <w:uiPriority w:val="34"/>
+    <w:qFormat/>
+    <w:rsid w:val="00A6143E"/>
+    <w:pPr>
+      <w:ind w:left="720"/>
+      <w:contextualSpacing/>
+    </w:pPr>
+  </w:style>
 </w:styles>
 </file>
 

</xml_diff>